<commit_message>
rapport et fichier readme
fichier readme + ajout d'un paragraphe dans le rapport pour dire ou trouver le diagramme de classe
</commit_message>
<xml_diff>
--- a/Rapport de projet.docx
+++ b/Rapport de projet.docx
@@ -280,6 +280,13 @@
       <w:r>
         <w:t>Et nous avons la classe traitant la caméra : camera.</w:t>
       </w:r>
+    </w:p>
+    <w:p>
+      <w:r>
+        <w:t>Ci-joint nous vous avons laissé le fichier image de notre diagramme de classe pour avoir une meilleure visibilité de celui-ci.</w:t>
+      </w:r>
+      <w:bookmarkStart w:id="0" w:name="_GoBack"/>
+      <w:bookmarkEnd w:id="0"/>
     </w:p>
     <w:p>
       <w:pPr>
@@ -512,6 +519,7 @@
     </w:p>
     <w:p>
       <w:r>
+        <w:lastRenderedPageBreak/>
         <w:t>Les bogues restants :</w:t>
       </w:r>
     </w:p>
@@ -524,7 +532,6 @@
         </w:numPr>
       </w:pPr>
       <w:r>
-        <w:lastRenderedPageBreak/>
         <w:t xml:space="preserve">Il arrive de temps en temps que lorsque la balle touche deux briques en même temps, elle soit déviée de la mauvaise façon. Cela est dû au fait que la déviation n’est calculée que sur une des deux briques. </w:t>
       </w:r>
     </w:p>
@@ -539,8 +546,6 @@
       <w:r>
         <w:t>Lorsque l’on augmente la taille du palet, celui-ci peut s’agrandir au-delà du mur. Il faudrait rajouter une condition pour empêcher cela.</w:t>
       </w:r>
-      <w:bookmarkStart w:id="0" w:name="_GoBack"/>
-      <w:bookmarkEnd w:id="0"/>
     </w:p>
     <w:p>
       <w:r>
@@ -3344,7 +3349,7 @@
           <w:rFonts w:ascii="Courier New" w:eastAsia="Times New Roman" w:hAnsi="Courier New" w:cs="Courier New"/>
           <w:sz w:val="20"/>
           <w:szCs w:val="20"/>
-          <w:lang w:eastAsia="fr-FR"/>
+          <w:lang w:val="en-GB" w:eastAsia="fr-FR"/>
         </w:rPr>
       </w:pPr>
       <w:r>
@@ -3357,31 +3362,28 @@
         </w:rPr>
         <w:t xml:space="preserve">    </w:t>
       </w:r>
+      <w:r>
+        <w:rPr>
+          <w:rFonts w:ascii="Courier New" w:eastAsia="Times New Roman" w:hAnsi="Courier New" w:cs="Courier New"/>
+          <w:color w:val="808000"/>
+          <w:sz w:val="20"/>
+          <w:szCs w:val="20"/>
+          <w:lang w:val="en-GB" w:eastAsia="fr-FR"/>
+        </w:rPr>
+        <w:t>float</w:t>
+      </w:r>
+      <w:r>
+        <w:rPr>
+          <w:rFonts w:ascii="Courier New" w:eastAsia="Times New Roman" w:hAnsi="Courier New" w:cs="Courier New"/>
+          <w:color w:val="C0C0C0"/>
+          <w:sz w:val="20"/>
+          <w:szCs w:val="20"/>
+          <w:lang w:val="en-GB" w:eastAsia="fr-FR"/>
+        </w:rPr>
+        <w:t xml:space="preserve"> </w:t>
+      </w:r>
       <w:proofErr w:type="spellStart"/>
       <w:proofErr w:type="gramStart"/>
-      <w:r>
-        <w:rPr>
-          <w:rFonts w:ascii="Courier New" w:eastAsia="Times New Roman" w:hAnsi="Courier New" w:cs="Courier New"/>
-          <w:color w:val="808000"/>
-          <w:sz w:val="20"/>
-          <w:szCs w:val="20"/>
-          <w:lang w:eastAsia="fr-FR"/>
-        </w:rPr>
-        <w:t>float</w:t>
-      </w:r>
-      <w:proofErr w:type="spellEnd"/>
-      <w:proofErr w:type="gramEnd"/>
-      <w:r>
-        <w:rPr>
-          <w:rFonts w:ascii="Courier New" w:eastAsia="Times New Roman" w:hAnsi="Courier New" w:cs="Courier New"/>
-          <w:color w:val="C0C0C0"/>
-          <w:sz w:val="20"/>
-          <w:szCs w:val="20"/>
-          <w:lang w:eastAsia="fr-FR"/>
-        </w:rPr>
-        <w:t xml:space="preserve"> </w:t>
-      </w:r>
-      <w:proofErr w:type="spellStart"/>
       <w:r>
         <w:rPr>
           <w:rFonts w:ascii="Courier New" w:eastAsia="Times New Roman" w:hAnsi="Courier New" w:cs="Courier New"/>
@@ -3390,7 +3392,7 @@
           <w:color w:val="00677C"/>
           <w:sz w:val="20"/>
           <w:szCs w:val="20"/>
-          <w:lang w:eastAsia="fr-FR"/>
+          <w:lang w:val="en-GB" w:eastAsia="fr-FR"/>
         </w:rPr>
         <w:t>getCentreX</w:t>
       </w:r>
@@ -3400,17 +3402,27 @@
           <w:rFonts w:ascii="Courier New" w:eastAsia="Times New Roman" w:hAnsi="Courier New" w:cs="Courier New"/>
           <w:sz w:val="20"/>
           <w:szCs w:val="20"/>
-          <w:lang w:eastAsia="fr-FR"/>
-        </w:rPr>
-        <w:t>()</w:t>
-      </w:r>
-      <w:r>
-        <w:rPr>
-          <w:rFonts w:ascii="Courier New" w:eastAsia="Times New Roman" w:hAnsi="Courier New" w:cs="Courier New"/>
-          <w:color w:val="C0C0C0"/>
-          <w:sz w:val="20"/>
-          <w:szCs w:val="20"/>
-          <w:lang w:eastAsia="fr-FR"/>
+          <w:lang w:val="en-GB" w:eastAsia="fr-FR"/>
+        </w:rPr>
+        <w:t>(</w:t>
+      </w:r>
+      <w:proofErr w:type="gramEnd"/>
+      <w:r>
+        <w:rPr>
+          <w:rFonts w:ascii="Courier New" w:eastAsia="Times New Roman" w:hAnsi="Courier New" w:cs="Courier New"/>
+          <w:sz w:val="20"/>
+          <w:szCs w:val="20"/>
+          <w:lang w:val="en-GB" w:eastAsia="fr-FR"/>
+        </w:rPr>
+        <w:t>)</w:t>
+      </w:r>
+      <w:r>
+        <w:rPr>
+          <w:rFonts w:ascii="Courier New" w:eastAsia="Times New Roman" w:hAnsi="Courier New" w:cs="Courier New"/>
+          <w:color w:val="C0C0C0"/>
+          <w:sz w:val="20"/>
+          <w:szCs w:val="20"/>
+          <w:lang w:val="en-GB" w:eastAsia="fr-FR"/>
         </w:rPr>
         <w:t xml:space="preserve"> </w:t>
       </w:r>
@@ -3421,7 +3433,7 @@
           <w:color w:val="808000"/>
           <w:sz w:val="20"/>
           <w:szCs w:val="20"/>
-          <w:lang w:eastAsia="fr-FR"/>
+          <w:lang w:val="en-GB" w:eastAsia="fr-FR"/>
         </w:rPr>
         <w:t>const</w:t>
       </w:r>
@@ -3432,16 +3444,16 @@
           <w:color w:val="C0C0C0"/>
           <w:sz w:val="20"/>
           <w:szCs w:val="20"/>
-          <w:lang w:eastAsia="fr-FR"/>
-        </w:rPr>
-        <w:t xml:space="preserve"> </w:t>
-      </w:r>
-      <w:r>
-        <w:rPr>
-          <w:rFonts w:ascii="Courier New" w:eastAsia="Times New Roman" w:hAnsi="Courier New" w:cs="Courier New"/>
-          <w:sz w:val="20"/>
-          <w:szCs w:val="20"/>
-          <w:lang w:eastAsia="fr-FR"/>
+          <w:lang w:val="en-GB" w:eastAsia="fr-FR"/>
+        </w:rPr>
+        <w:t xml:space="preserve"> </w:t>
+      </w:r>
+      <w:r>
+        <w:rPr>
+          <w:rFonts w:ascii="Courier New" w:eastAsia="Times New Roman" w:hAnsi="Courier New" w:cs="Courier New"/>
+          <w:sz w:val="20"/>
+          <w:szCs w:val="20"/>
+          <w:lang w:val="en-GB" w:eastAsia="fr-FR"/>
         </w:rPr>
         <w:t>{</w:t>
       </w:r>
@@ -3451,7 +3463,7 @@
           <w:color w:val="808000"/>
           <w:sz w:val="20"/>
           <w:szCs w:val="20"/>
-          <w:lang w:eastAsia="fr-FR"/>
+          <w:lang w:val="en-GB" w:eastAsia="fr-FR"/>
         </w:rPr>
         <w:t>return</w:t>
       </w:r>
@@ -3461,7 +3473,7 @@
           <w:color w:val="C0C0C0"/>
           <w:sz w:val="20"/>
           <w:szCs w:val="20"/>
-          <w:lang w:eastAsia="fr-FR"/>
+          <w:lang w:val="en-GB" w:eastAsia="fr-FR"/>
         </w:rPr>
         <w:t xml:space="preserve"> </w:t>
       </w:r>
@@ -3472,7 +3484,7 @@
           <w:color w:val="800000"/>
           <w:sz w:val="20"/>
           <w:szCs w:val="20"/>
-          <w:lang w:eastAsia="fr-FR"/>
+          <w:lang w:val="en-GB" w:eastAsia="fr-FR"/>
         </w:rPr>
         <w:t>m_positionCentre</w:t>
       </w:r>
@@ -3482,7 +3494,7 @@
           <w:rFonts w:ascii="Courier New" w:eastAsia="Times New Roman" w:hAnsi="Courier New" w:cs="Courier New"/>
           <w:sz w:val="20"/>
           <w:szCs w:val="20"/>
-          <w:lang w:eastAsia="fr-FR"/>
+          <w:lang w:val="en-GB" w:eastAsia="fr-FR"/>
         </w:rPr>
         <w:t>[</w:t>
       </w:r>
@@ -3492,7 +3504,7 @@
           <w:color w:val="000080"/>
           <w:sz w:val="20"/>
           <w:szCs w:val="20"/>
-          <w:lang w:eastAsia="fr-FR"/>
+          <w:lang w:val="en-GB" w:eastAsia="fr-FR"/>
         </w:rPr>
         <w:t>0</w:t>
       </w:r>
@@ -3501,7 +3513,7 @@
           <w:rFonts w:ascii="Courier New" w:eastAsia="Times New Roman" w:hAnsi="Courier New" w:cs="Courier New"/>
           <w:sz w:val="20"/>
           <w:szCs w:val="20"/>
-          <w:lang w:eastAsia="fr-FR"/>
+          <w:lang w:val="en-GB" w:eastAsia="fr-FR"/>
         </w:rPr>
         <w:t>];}</w:t>
       </w:r>
@@ -3531,44 +3543,41 @@
           <w:rFonts w:ascii="Courier New" w:eastAsia="Times New Roman" w:hAnsi="Courier New" w:cs="Courier New"/>
           <w:sz w:val="20"/>
           <w:szCs w:val="20"/>
-          <w:lang w:eastAsia="fr-FR"/>
-        </w:rPr>
-      </w:pPr>
-      <w:r>
-        <w:rPr>
-          <w:rFonts w:ascii="Courier New" w:eastAsia="Times New Roman" w:hAnsi="Courier New" w:cs="Courier New"/>
-          <w:color w:val="C0C0C0"/>
-          <w:sz w:val="20"/>
-          <w:szCs w:val="20"/>
-          <w:lang w:eastAsia="fr-FR"/>
+          <w:lang w:val="en-GB" w:eastAsia="fr-FR"/>
+        </w:rPr>
+      </w:pPr>
+      <w:r>
+        <w:rPr>
+          <w:rFonts w:ascii="Courier New" w:eastAsia="Times New Roman" w:hAnsi="Courier New" w:cs="Courier New"/>
+          <w:color w:val="C0C0C0"/>
+          <w:sz w:val="20"/>
+          <w:szCs w:val="20"/>
+          <w:lang w:val="en-GB" w:eastAsia="fr-FR"/>
         </w:rPr>
         <w:t xml:space="preserve">    </w:t>
       </w:r>
+      <w:r>
+        <w:rPr>
+          <w:rFonts w:ascii="Courier New" w:eastAsia="Times New Roman" w:hAnsi="Courier New" w:cs="Courier New"/>
+          <w:color w:val="808000"/>
+          <w:sz w:val="20"/>
+          <w:szCs w:val="20"/>
+          <w:lang w:val="en-GB" w:eastAsia="fr-FR"/>
+        </w:rPr>
+        <w:t>float</w:t>
+      </w:r>
+      <w:r>
+        <w:rPr>
+          <w:rFonts w:ascii="Courier New" w:eastAsia="Times New Roman" w:hAnsi="Courier New" w:cs="Courier New"/>
+          <w:color w:val="C0C0C0"/>
+          <w:sz w:val="20"/>
+          <w:szCs w:val="20"/>
+          <w:lang w:val="en-GB" w:eastAsia="fr-FR"/>
+        </w:rPr>
+        <w:t xml:space="preserve"> </w:t>
+      </w:r>
       <w:proofErr w:type="spellStart"/>
       <w:proofErr w:type="gramStart"/>
-      <w:r>
-        <w:rPr>
-          <w:rFonts w:ascii="Courier New" w:eastAsia="Times New Roman" w:hAnsi="Courier New" w:cs="Courier New"/>
-          <w:color w:val="808000"/>
-          <w:sz w:val="20"/>
-          <w:szCs w:val="20"/>
-          <w:lang w:eastAsia="fr-FR"/>
-        </w:rPr>
-        <w:t>float</w:t>
-      </w:r>
-      <w:proofErr w:type="spellEnd"/>
-      <w:proofErr w:type="gramEnd"/>
-      <w:r>
-        <w:rPr>
-          <w:rFonts w:ascii="Courier New" w:eastAsia="Times New Roman" w:hAnsi="Courier New" w:cs="Courier New"/>
-          <w:color w:val="C0C0C0"/>
-          <w:sz w:val="20"/>
-          <w:szCs w:val="20"/>
-          <w:lang w:eastAsia="fr-FR"/>
-        </w:rPr>
-        <w:t xml:space="preserve"> </w:t>
-      </w:r>
-      <w:proofErr w:type="spellStart"/>
       <w:r>
         <w:rPr>
           <w:rFonts w:ascii="Courier New" w:eastAsia="Times New Roman" w:hAnsi="Courier New" w:cs="Courier New"/>
@@ -3577,7 +3586,7 @@
           <w:color w:val="00677C"/>
           <w:sz w:val="20"/>
           <w:szCs w:val="20"/>
-          <w:lang w:eastAsia="fr-FR"/>
+          <w:lang w:val="en-GB" w:eastAsia="fr-FR"/>
         </w:rPr>
         <w:t>getCentreY</w:t>
       </w:r>
@@ -3587,17 +3596,27 @@
           <w:rFonts w:ascii="Courier New" w:eastAsia="Times New Roman" w:hAnsi="Courier New" w:cs="Courier New"/>
           <w:sz w:val="20"/>
           <w:szCs w:val="20"/>
-          <w:lang w:eastAsia="fr-FR"/>
-        </w:rPr>
-        <w:t>()</w:t>
-      </w:r>
-      <w:r>
-        <w:rPr>
-          <w:rFonts w:ascii="Courier New" w:eastAsia="Times New Roman" w:hAnsi="Courier New" w:cs="Courier New"/>
-          <w:color w:val="C0C0C0"/>
-          <w:sz w:val="20"/>
-          <w:szCs w:val="20"/>
-          <w:lang w:eastAsia="fr-FR"/>
+          <w:lang w:val="en-GB" w:eastAsia="fr-FR"/>
+        </w:rPr>
+        <w:t>(</w:t>
+      </w:r>
+      <w:proofErr w:type="gramEnd"/>
+      <w:r>
+        <w:rPr>
+          <w:rFonts w:ascii="Courier New" w:eastAsia="Times New Roman" w:hAnsi="Courier New" w:cs="Courier New"/>
+          <w:sz w:val="20"/>
+          <w:szCs w:val="20"/>
+          <w:lang w:val="en-GB" w:eastAsia="fr-FR"/>
+        </w:rPr>
+        <w:t>)</w:t>
+      </w:r>
+      <w:r>
+        <w:rPr>
+          <w:rFonts w:ascii="Courier New" w:eastAsia="Times New Roman" w:hAnsi="Courier New" w:cs="Courier New"/>
+          <w:color w:val="C0C0C0"/>
+          <w:sz w:val="20"/>
+          <w:szCs w:val="20"/>
+          <w:lang w:val="en-GB" w:eastAsia="fr-FR"/>
         </w:rPr>
         <w:t xml:space="preserve"> </w:t>
       </w:r>
@@ -3608,7 +3627,7 @@
           <w:color w:val="808000"/>
           <w:sz w:val="20"/>
           <w:szCs w:val="20"/>
-          <w:lang w:eastAsia="fr-FR"/>
+          <w:lang w:val="en-GB" w:eastAsia="fr-FR"/>
         </w:rPr>
         <w:t>const</w:t>
       </w:r>
@@ -3619,16 +3638,16 @@
           <w:color w:val="C0C0C0"/>
           <w:sz w:val="20"/>
           <w:szCs w:val="20"/>
-          <w:lang w:eastAsia="fr-FR"/>
-        </w:rPr>
-        <w:t xml:space="preserve"> </w:t>
-      </w:r>
-      <w:r>
-        <w:rPr>
-          <w:rFonts w:ascii="Courier New" w:eastAsia="Times New Roman" w:hAnsi="Courier New" w:cs="Courier New"/>
-          <w:sz w:val="20"/>
-          <w:szCs w:val="20"/>
-          <w:lang w:eastAsia="fr-FR"/>
+          <w:lang w:val="en-GB" w:eastAsia="fr-FR"/>
+        </w:rPr>
+        <w:t xml:space="preserve"> </w:t>
+      </w:r>
+      <w:r>
+        <w:rPr>
+          <w:rFonts w:ascii="Courier New" w:eastAsia="Times New Roman" w:hAnsi="Courier New" w:cs="Courier New"/>
+          <w:sz w:val="20"/>
+          <w:szCs w:val="20"/>
+          <w:lang w:val="en-GB" w:eastAsia="fr-FR"/>
         </w:rPr>
         <w:t>{</w:t>
       </w:r>
@@ -3638,7 +3657,7 @@
           <w:color w:val="808000"/>
           <w:sz w:val="20"/>
           <w:szCs w:val="20"/>
-          <w:lang w:eastAsia="fr-FR"/>
+          <w:lang w:val="en-GB" w:eastAsia="fr-FR"/>
         </w:rPr>
         <w:t>return</w:t>
       </w:r>
@@ -3648,7 +3667,7 @@
           <w:color w:val="C0C0C0"/>
           <w:sz w:val="20"/>
           <w:szCs w:val="20"/>
-          <w:lang w:eastAsia="fr-FR"/>
+          <w:lang w:val="en-GB" w:eastAsia="fr-FR"/>
         </w:rPr>
         <w:t xml:space="preserve"> </w:t>
       </w:r>
@@ -3659,7 +3678,7 @@
           <w:color w:val="800000"/>
           <w:sz w:val="20"/>
           <w:szCs w:val="20"/>
-          <w:lang w:eastAsia="fr-FR"/>
+          <w:lang w:val="en-GB" w:eastAsia="fr-FR"/>
         </w:rPr>
         <w:t>m_positionCentre</w:t>
       </w:r>
@@ -3669,7 +3688,7 @@
           <w:rFonts w:ascii="Courier New" w:eastAsia="Times New Roman" w:hAnsi="Courier New" w:cs="Courier New"/>
           <w:sz w:val="20"/>
           <w:szCs w:val="20"/>
-          <w:lang w:eastAsia="fr-FR"/>
+          <w:lang w:val="en-GB" w:eastAsia="fr-FR"/>
         </w:rPr>
         <w:t>[</w:t>
       </w:r>
@@ -3679,7 +3698,7 @@
           <w:color w:val="000080"/>
           <w:sz w:val="20"/>
           <w:szCs w:val="20"/>
-          <w:lang w:eastAsia="fr-FR"/>
+          <w:lang w:val="en-GB" w:eastAsia="fr-FR"/>
         </w:rPr>
         <w:t>1</w:t>
       </w:r>
@@ -3688,7 +3707,7 @@
           <w:rFonts w:ascii="Courier New" w:eastAsia="Times New Roman" w:hAnsi="Courier New" w:cs="Courier New"/>
           <w:sz w:val="20"/>
           <w:szCs w:val="20"/>
-          <w:lang w:eastAsia="fr-FR"/>
+          <w:lang w:val="en-GB" w:eastAsia="fr-FR"/>
         </w:rPr>
         <w:t>];}</w:t>
       </w:r>
@@ -3727,7 +3746,7 @@
           <w:color w:val="C0C0C0"/>
           <w:sz w:val="20"/>
           <w:szCs w:val="20"/>
-          <w:lang w:eastAsia="fr-FR"/>
+          <w:lang w:val="en-GB" w:eastAsia="fr-FR"/>
         </w:rPr>
         <w:t xml:space="preserve">    </w:t>
       </w:r>
@@ -4813,6 +4832,7 @@
           <w:szCs w:val="20"/>
           <w:lang w:eastAsia="fr-FR"/>
         </w:rPr>
+        <w:lastRenderedPageBreak/>
         <w:t xml:space="preserve">    </w:t>
       </w:r>
       <w:proofErr w:type="spellStart"/>
@@ -10172,7 +10192,7 @@
           <w:rFonts w:ascii="Courier New" w:eastAsia="Times New Roman" w:hAnsi="Courier New" w:cs="Courier New"/>
           <w:sz w:val="20"/>
           <w:szCs w:val="20"/>
-          <w:lang w:eastAsia="fr-FR"/>
+          <w:lang w:val="en-GB" w:eastAsia="fr-FR"/>
         </w:rPr>
       </w:pPr>
       <w:r>
@@ -10185,39 +10205,37 @@
         </w:rPr>
         <w:t xml:space="preserve">    </w:t>
       </w:r>
+      <w:r>
+        <w:rPr>
+          <w:rFonts w:ascii="Courier New" w:eastAsia="Times New Roman" w:hAnsi="Courier New" w:cs="Courier New"/>
+          <w:color w:val="808000"/>
+          <w:sz w:val="20"/>
+          <w:szCs w:val="20"/>
+          <w:lang w:val="en-GB" w:eastAsia="fr-FR"/>
+        </w:rPr>
+        <w:t>virtual</w:t>
+      </w:r>
+      <w:r>
+        <w:rPr>
+          <w:rFonts w:ascii="Courier New" w:eastAsia="Times New Roman" w:hAnsi="Courier New" w:cs="Courier New"/>
+          <w:color w:val="C0C0C0"/>
+          <w:sz w:val="20"/>
+          <w:szCs w:val="20"/>
+          <w:lang w:val="en-GB" w:eastAsia="fr-FR"/>
+        </w:rPr>
+        <w:t xml:space="preserve"> </w:t>
+      </w:r>
+      <w:r>
+        <w:rPr>
+          <w:rFonts w:ascii="Courier New" w:eastAsia="Times New Roman" w:hAnsi="Courier New" w:cs="Courier New"/>
+          <w:sz w:val="20"/>
+          <w:szCs w:val="20"/>
+          <w:lang w:val="en-GB" w:eastAsia="fr-FR"/>
+        </w:rPr>
+        <w:t>~</w:t>
+      </w:r>
       <w:proofErr w:type="spellStart"/>
       <w:proofErr w:type="gramStart"/>
-      <w:r>
-        <w:rPr>
-          <w:rFonts w:ascii="Courier New" w:eastAsia="Times New Roman" w:hAnsi="Courier New" w:cs="Courier New"/>
-          <w:color w:val="808000"/>
-          <w:sz w:val="20"/>
-          <w:szCs w:val="20"/>
-          <w:lang w:eastAsia="fr-FR"/>
-        </w:rPr>
-        <w:t>virtual</w:t>
-      </w:r>
-      <w:proofErr w:type="spellEnd"/>
-      <w:proofErr w:type="gramEnd"/>
-      <w:r>
-        <w:rPr>
-          <w:rFonts w:ascii="Courier New" w:eastAsia="Times New Roman" w:hAnsi="Courier New" w:cs="Courier New"/>
-          <w:color w:val="C0C0C0"/>
-          <w:sz w:val="20"/>
-          <w:szCs w:val="20"/>
-          <w:lang w:eastAsia="fr-FR"/>
-        </w:rPr>
-        <w:t xml:space="preserve"> </w:t>
-      </w:r>
-      <w:r>
-        <w:rPr>
-          <w:rFonts w:ascii="Courier New" w:eastAsia="Times New Roman" w:hAnsi="Courier New" w:cs="Courier New"/>
-          <w:sz w:val="20"/>
-          <w:szCs w:val="20"/>
-          <w:lang w:eastAsia="fr-FR"/>
-        </w:rPr>
-        <w:t>~</w:t>
-      </w:r>
       <w:r>
         <w:rPr>
           <w:rFonts w:ascii="Courier New" w:eastAsia="Times New Roman" w:hAnsi="Courier New" w:cs="Courier New"/>
@@ -10228,18 +10246,29 @@
           <w:color w:val="00677C"/>
           <w:sz w:val="20"/>
           <w:szCs w:val="20"/>
-          <w:lang w:eastAsia="fr-FR"/>
+          <w:lang w:val="en-GB" w:eastAsia="fr-FR"/>
         </w:rPr>
         <w:t>Brique</w:t>
       </w:r>
-      <w:r>
-        <w:rPr>
-          <w:rFonts w:ascii="Courier New" w:eastAsia="Times New Roman" w:hAnsi="Courier New" w:cs="Courier New"/>
-          <w:sz w:val="20"/>
-          <w:szCs w:val="20"/>
-          <w:lang w:eastAsia="fr-FR"/>
-        </w:rPr>
-        <w:t>();</w:t>
+      <w:proofErr w:type="spellEnd"/>
+      <w:r>
+        <w:rPr>
+          <w:rFonts w:ascii="Courier New" w:eastAsia="Times New Roman" w:hAnsi="Courier New" w:cs="Courier New"/>
+          <w:sz w:val="20"/>
+          <w:szCs w:val="20"/>
+          <w:lang w:val="en-GB" w:eastAsia="fr-FR"/>
+        </w:rPr>
+        <w:t>(</w:t>
+      </w:r>
+      <w:proofErr w:type="gramEnd"/>
+      <w:r>
+        <w:rPr>
+          <w:rFonts w:ascii="Courier New" w:eastAsia="Times New Roman" w:hAnsi="Courier New" w:cs="Courier New"/>
+          <w:sz w:val="20"/>
+          <w:szCs w:val="20"/>
+          <w:lang w:val="en-GB" w:eastAsia="fr-FR"/>
+        </w:rPr>
+        <w:t>);</w:t>
       </w:r>
     </w:p>
     <w:p>
@@ -10267,65 +10296,60 @@
           <w:rFonts w:ascii="Courier New" w:eastAsia="Times New Roman" w:hAnsi="Courier New" w:cs="Courier New"/>
           <w:sz w:val="20"/>
           <w:szCs w:val="20"/>
-          <w:lang w:eastAsia="fr-FR"/>
-        </w:rPr>
-      </w:pPr>
-      <w:r>
-        <w:rPr>
-          <w:rFonts w:ascii="Courier New" w:eastAsia="Times New Roman" w:hAnsi="Courier New" w:cs="Courier New"/>
-          <w:color w:val="C0C0C0"/>
-          <w:sz w:val="20"/>
-          <w:szCs w:val="20"/>
-          <w:lang w:eastAsia="fr-FR"/>
+          <w:lang w:val="en-GB" w:eastAsia="fr-FR"/>
+        </w:rPr>
+      </w:pPr>
+      <w:r>
+        <w:rPr>
+          <w:rFonts w:ascii="Courier New" w:eastAsia="Times New Roman" w:hAnsi="Courier New" w:cs="Courier New"/>
+          <w:color w:val="C0C0C0"/>
+          <w:sz w:val="20"/>
+          <w:szCs w:val="20"/>
+          <w:lang w:val="en-GB" w:eastAsia="fr-FR"/>
         </w:rPr>
         <w:t xml:space="preserve">    </w:t>
       </w:r>
-      <w:proofErr w:type="spellStart"/>
+      <w:r>
+        <w:rPr>
+          <w:rFonts w:ascii="Courier New" w:eastAsia="Times New Roman" w:hAnsi="Courier New" w:cs="Courier New"/>
+          <w:color w:val="808000"/>
+          <w:sz w:val="20"/>
+          <w:szCs w:val="20"/>
+          <w:lang w:val="en-GB" w:eastAsia="fr-FR"/>
+        </w:rPr>
+        <w:t>virtual</w:t>
+      </w:r>
+      <w:r>
+        <w:rPr>
+          <w:rFonts w:ascii="Courier New" w:eastAsia="Times New Roman" w:hAnsi="Courier New" w:cs="Courier New"/>
+          <w:color w:val="C0C0C0"/>
+          <w:sz w:val="20"/>
+          <w:szCs w:val="20"/>
+          <w:lang w:val="en-GB" w:eastAsia="fr-FR"/>
+        </w:rPr>
+        <w:t xml:space="preserve"> </w:t>
+      </w:r>
+      <w:r>
+        <w:rPr>
+          <w:rFonts w:ascii="Courier New" w:eastAsia="Times New Roman" w:hAnsi="Courier New" w:cs="Courier New"/>
+          <w:color w:val="808000"/>
+          <w:sz w:val="20"/>
+          <w:szCs w:val="20"/>
+          <w:lang w:val="en-GB" w:eastAsia="fr-FR"/>
+        </w:rPr>
+        <w:t>void</w:t>
+      </w:r>
+      <w:r>
+        <w:rPr>
+          <w:rFonts w:ascii="Courier New" w:eastAsia="Times New Roman" w:hAnsi="Courier New" w:cs="Courier New"/>
+          <w:color w:val="C0C0C0"/>
+          <w:sz w:val="20"/>
+          <w:szCs w:val="20"/>
+          <w:lang w:val="en-GB" w:eastAsia="fr-FR"/>
+        </w:rPr>
+        <w:t xml:space="preserve"> </w:t>
+      </w:r>
       <w:proofErr w:type="gramStart"/>
-      <w:r>
-        <w:rPr>
-          <w:rFonts w:ascii="Courier New" w:eastAsia="Times New Roman" w:hAnsi="Courier New" w:cs="Courier New"/>
-          <w:color w:val="808000"/>
-          <w:sz w:val="20"/>
-          <w:szCs w:val="20"/>
-          <w:lang w:eastAsia="fr-FR"/>
-        </w:rPr>
-        <w:t>virtual</w:t>
-      </w:r>
-      <w:proofErr w:type="spellEnd"/>
-      <w:proofErr w:type="gramEnd"/>
-      <w:r>
-        <w:rPr>
-          <w:rFonts w:ascii="Courier New" w:eastAsia="Times New Roman" w:hAnsi="Courier New" w:cs="Courier New"/>
-          <w:color w:val="C0C0C0"/>
-          <w:sz w:val="20"/>
-          <w:szCs w:val="20"/>
-          <w:lang w:eastAsia="fr-FR"/>
-        </w:rPr>
-        <w:t xml:space="preserve"> </w:t>
-      </w:r>
-      <w:proofErr w:type="spellStart"/>
-      <w:r>
-        <w:rPr>
-          <w:rFonts w:ascii="Courier New" w:eastAsia="Times New Roman" w:hAnsi="Courier New" w:cs="Courier New"/>
-          <w:color w:val="808000"/>
-          <w:sz w:val="20"/>
-          <w:szCs w:val="20"/>
-          <w:lang w:eastAsia="fr-FR"/>
-        </w:rPr>
-        <w:t>void</w:t>
-      </w:r>
-      <w:proofErr w:type="spellEnd"/>
-      <w:r>
-        <w:rPr>
-          <w:rFonts w:ascii="Courier New" w:eastAsia="Times New Roman" w:hAnsi="Courier New" w:cs="Courier New"/>
-          <w:color w:val="C0C0C0"/>
-          <w:sz w:val="20"/>
-          <w:szCs w:val="20"/>
-          <w:lang w:eastAsia="fr-FR"/>
-        </w:rPr>
-        <w:t xml:space="preserve"> </w:t>
-      </w:r>
       <w:r>
         <w:rPr>
           <w:rFonts w:ascii="Courier New" w:eastAsia="Times New Roman" w:hAnsi="Courier New" w:cs="Courier New"/>
@@ -10336,7 +10360,7 @@
           <w:color w:val="00677C"/>
           <w:sz w:val="20"/>
           <w:szCs w:val="20"/>
-          <w:lang w:eastAsia="fr-FR"/>
+          <w:lang w:val="en-GB" w:eastAsia="fr-FR"/>
         </w:rPr>
         <w:t>Display</w:t>
       </w:r>
@@ -10345,9 +10369,19 @@
           <w:rFonts w:ascii="Courier New" w:eastAsia="Times New Roman" w:hAnsi="Courier New" w:cs="Courier New"/>
           <w:sz w:val="20"/>
           <w:szCs w:val="20"/>
-          <w:lang w:eastAsia="fr-FR"/>
-        </w:rPr>
-        <w:t>();</w:t>
+          <w:lang w:val="en-GB" w:eastAsia="fr-FR"/>
+        </w:rPr>
+        <w:t>(</w:t>
+      </w:r>
+      <w:proofErr w:type="gramEnd"/>
+      <w:r>
+        <w:rPr>
+          <w:rFonts w:ascii="Courier New" w:eastAsia="Times New Roman" w:hAnsi="Courier New" w:cs="Courier New"/>
+          <w:sz w:val="20"/>
+          <w:szCs w:val="20"/>
+          <w:lang w:val="en-GB" w:eastAsia="fr-FR"/>
+        </w:rPr>
+        <w:t>);</w:t>
       </w:r>
     </w:p>
     <w:p>
@@ -10384,7 +10418,7 @@
           <w:color w:val="C0C0C0"/>
           <w:sz w:val="20"/>
           <w:szCs w:val="20"/>
-          <w:lang w:eastAsia="fr-FR"/>
+          <w:lang w:val="en-GB" w:eastAsia="fr-FR"/>
         </w:rPr>
         <w:t xml:space="preserve">    </w:t>
       </w:r>
@@ -13951,6 +13985,7 @@
           <w:szCs w:val="20"/>
           <w:lang w:eastAsia="fr-FR"/>
         </w:rPr>
+        <w:lastRenderedPageBreak/>
         <w:t>protected</w:t>
       </w:r>
       <w:proofErr w:type="spellEnd"/>
@@ -14159,7 +14194,6 @@
           <w:szCs w:val="20"/>
           <w:lang w:eastAsia="fr-FR"/>
         </w:rPr>
-        <w:lastRenderedPageBreak/>
         <w:t xml:space="preserve">    </w:t>
       </w:r>
       <w:proofErr w:type="spellStart"/>
@@ -14375,7 +14409,7 @@
           <w:rFonts w:ascii="Courier New" w:eastAsia="Times New Roman" w:hAnsi="Courier New" w:cs="Courier New"/>
           <w:sz w:val="20"/>
           <w:szCs w:val="20"/>
-          <w:lang w:eastAsia="fr-FR"/>
+          <w:lang w:val="en-GB" w:eastAsia="fr-FR"/>
         </w:rPr>
       </w:pPr>
       <w:r>
@@ -14388,31 +14422,28 @@
         </w:rPr>
         <w:t xml:space="preserve">    </w:t>
       </w:r>
+      <w:r>
+        <w:rPr>
+          <w:rFonts w:ascii="Courier New" w:eastAsia="Times New Roman" w:hAnsi="Courier New" w:cs="Courier New"/>
+          <w:color w:val="808000"/>
+          <w:sz w:val="20"/>
+          <w:szCs w:val="20"/>
+          <w:lang w:val="en-GB" w:eastAsia="fr-FR"/>
+        </w:rPr>
+        <w:t>void</w:t>
+      </w:r>
+      <w:r>
+        <w:rPr>
+          <w:rFonts w:ascii="Courier New" w:eastAsia="Times New Roman" w:hAnsi="Courier New" w:cs="Courier New"/>
+          <w:color w:val="C0C0C0"/>
+          <w:sz w:val="20"/>
+          <w:szCs w:val="20"/>
+          <w:lang w:val="en-GB" w:eastAsia="fr-FR"/>
+        </w:rPr>
+        <w:t xml:space="preserve"> </w:t>
+      </w:r>
       <w:proofErr w:type="spellStart"/>
       <w:proofErr w:type="gramStart"/>
-      <w:r>
-        <w:rPr>
-          <w:rFonts w:ascii="Courier New" w:eastAsia="Times New Roman" w:hAnsi="Courier New" w:cs="Courier New"/>
-          <w:color w:val="808000"/>
-          <w:sz w:val="20"/>
-          <w:szCs w:val="20"/>
-          <w:lang w:eastAsia="fr-FR"/>
-        </w:rPr>
-        <w:t>void</w:t>
-      </w:r>
-      <w:proofErr w:type="spellEnd"/>
-      <w:proofErr w:type="gramEnd"/>
-      <w:r>
-        <w:rPr>
-          <w:rFonts w:ascii="Courier New" w:eastAsia="Times New Roman" w:hAnsi="Courier New" w:cs="Courier New"/>
-          <w:color w:val="C0C0C0"/>
-          <w:sz w:val="20"/>
-          <w:szCs w:val="20"/>
-          <w:lang w:eastAsia="fr-FR"/>
-        </w:rPr>
-        <w:t xml:space="preserve"> </w:t>
-      </w:r>
-      <w:proofErr w:type="spellStart"/>
       <w:r>
         <w:rPr>
           <w:rFonts w:ascii="Courier New" w:eastAsia="Times New Roman" w:hAnsi="Courier New" w:cs="Courier New"/>
@@ -14423,7 +14454,7 @@
           <w:color w:val="00677C"/>
           <w:sz w:val="20"/>
           <w:szCs w:val="20"/>
-          <w:lang w:eastAsia="fr-FR"/>
+          <w:lang w:val="en-GB" w:eastAsia="fr-FR"/>
         </w:rPr>
         <w:t>resizeGL</w:t>
       </w:r>
@@ -14433,18 +14464,19 @@
           <w:rFonts w:ascii="Courier New" w:eastAsia="Times New Roman" w:hAnsi="Courier New" w:cs="Courier New"/>
           <w:sz w:val="20"/>
           <w:szCs w:val="20"/>
-          <w:lang w:eastAsia="fr-FR"/>
+          <w:lang w:val="en-GB" w:eastAsia="fr-FR"/>
         </w:rPr>
         <w:t>(</w:t>
       </w:r>
       <w:proofErr w:type="spellStart"/>
+      <w:proofErr w:type="gramEnd"/>
       <w:r>
         <w:rPr>
           <w:rFonts w:ascii="Courier New" w:eastAsia="Times New Roman" w:hAnsi="Courier New" w:cs="Courier New"/>
           <w:color w:val="808000"/>
           <w:sz w:val="20"/>
           <w:szCs w:val="20"/>
-          <w:lang w:eastAsia="fr-FR"/>
+          <w:lang w:val="en-GB" w:eastAsia="fr-FR"/>
         </w:rPr>
         <w:t>int</w:t>
       </w:r>
@@ -14455,37 +14487,26 @@
           <w:color w:val="C0C0C0"/>
           <w:sz w:val="20"/>
           <w:szCs w:val="20"/>
-          <w:lang w:eastAsia="fr-FR"/>
-        </w:rPr>
-        <w:t xml:space="preserve"> </w:t>
-      </w:r>
-      <w:proofErr w:type="spellStart"/>
-      <w:r>
-        <w:rPr>
-          <w:rFonts w:ascii="Courier New" w:eastAsia="Times New Roman" w:hAnsi="Courier New" w:cs="Courier New"/>
-          <w:sz w:val="20"/>
-          <w:szCs w:val="20"/>
-          <w:lang w:eastAsia="fr-FR"/>
-        </w:rPr>
-        <w:t>width</w:t>
-      </w:r>
-      <w:proofErr w:type="spellEnd"/>
-      <w:r>
-        <w:rPr>
-          <w:rFonts w:ascii="Courier New" w:eastAsia="Times New Roman" w:hAnsi="Courier New" w:cs="Courier New"/>
-          <w:sz w:val="20"/>
-          <w:szCs w:val="20"/>
-          <w:lang w:eastAsia="fr-FR"/>
-        </w:rPr>
-        <w:t>,</w:t>
-      </w:r>
-      <w:r>
-        <w:rPr>
-          <w:rFonts w:ascii="Courier New" w:eastAsia="Times New Roman" w:hAnsi="Courier New" w:cs="Courier New"/>
-          <w:color w:val="C0C0C0"/>
-          <w:sz w:val="20"/>
-          <w:szCs w:val="20"/>
-          <w:lang w:eastAsia="fr-FR"/>
+          <w:lang w:val="en-GB" w:eastAsia="fr-FR"/>
+        </w:rPr>
+        <w:t xml:space="preserve"> </w:t>
+      </w:r>
+      <w:r>
+        <w:rPr>
+          <w:rFonts w:ascii="Courier New" w:eastAsia="Times New Roman" w:hAnsi="Courier New" w:cs="Courier New"/>
+          <w:sz w:val="20"/>
+          <w:szCs w:val="20"/>
+          <w:lang w:val="en-GB" w:eastAsia="fr-FR"/>
+        </w:rPr>
+        <w:t>width,</w:t>
+      </w:r>
+      <w:r>
+        <w:rPr>
+          <w:rFonts w:ascii="Courier New" w:eastAsia="Times New Roman" w:hAnsi="Courier New" w:cs="Courier New"/>
+          <w:color w:val="C0C0C0"/>
+          <w:sz w:val="20"/>
+          <w:szCs w:val="20"/>
+          <w:lang w:val="en-GB" w:eastAsia="fr-FR"/>
         </w:rPr>
         <w:t xml:space="preserve"> </w:t>
       </w:r>
@@ -14496,7 +14517,7 @@
           <w:color w:val="808000"/>
           <w:sz w:val="20"/>
           <w:szCs w:val="20"/>
-          <w:lang w:eastAsia="fr-FR"/>
+          <w:lang w:val="en-GB" w:eastAsia="fr-FR"/>
         </w:rPr>
         <w:t>int</w:t>
       </w:r>
@@ -14507,29 +14528,18 @@
           <w:color w:val="C0C0C0"/>
           <w:sz w:val="20"/>
           <w:szCs w:val="20"/>
-          <w:lang w:eastAsia="fr-FR"/>
-        </w:rPr>
-        <w:t xml:space="preserve"> </w:t>
-      </w:r>
-      <w:proofErr w:type="spellStart"/>
-      <w:r>
-        <w:rPr>
-          <w:rFonts w:ascii="Courier New" w:eastAsia="Times New Roman" w:hAnsi="Courier New" w:cs="Courier New"/>
-          <w:sz w:val="20"/>
-          <w:szCs w:val="20"/>
-          <w:lang w:eastAsia="fr-FR"/>
-        </w:rPr>
-        <w:t>height</w:t>
-      </w:r>
-      <w:proofErr w:type="spellEnd"/>
-      <w:r>
-        <w:rPr>
-          <w:rFonts w:ascii="Courier New" w:eastAsia="Times New Roman" w:hAnsi="Courier New" w:cs="Courier New"/>
-          <w:sz w:val="20"/>
-          <w:szCs w:val="20"/>
-          <w:lang w:eastAsia="fr-FR"/>
-        </w:rPr>
-        <w:t>);</w:t>
+          <w:lang w:val="en-GB" w:eastAsia="fr-FR"/>
+        </w:rPr>
+        <w:t xml:space="preserve"> </w:t>
+      </w:r>
+      <w:r>
+        <w:rPr>
+          <w:rFonts w:ascii="Courier New" w:eastAsia="Times New Roman" w:hAnsi="Courier New" w:cs="Courier New"/>
+          <w:sz w:val="20"/>
+          <w:szCs w:val="20"/>
+          <w:lang w:val="en-GB" w:eastAsia="fr-FR"/>
+        </w:rPr>
+        <w:t>height);</w:t>
       </w:r>
     </w:p>
     <w:p>
@@ -14557,7 +14567,7 @@
           <w:rFonts w:ascii="Courier New" w:eastAsia="Times New Roman" w:hAnsi="Courier New" w:cs="Courier New"/>
           <w:sz w:val="20"/>
           <w:szCs w:val="20"/>
-          <w:lang w:eastAsia="fr-FR"/>
+          <w:lang w:val="en-GB" w:eastAsia="fr-FR"/>
         </w:rPr>
       </w:pPr>
     </w:p>
@@ -14595,7 +14605,7 @@
           <w:color w:val="C0C0C0"/>
           <w:sz w:val="20"/>
           <w:szCs w:val="20"/>
-          <w:lang w:eastAsia="fr-FR"/>
+          <w:lang w:val="en-GB" w:eastAsia="fr-FR"/>
         </w:rPr>
         <w:t xml:space="preserve">    </w:t>
       </w:r>
@@ -18111,7 +18121,7 @@
           <w:rFonts w:ascii="Courier New" w:eastAsia="Times New Roman" w:hAnsi="Courier New" w:cs="Courier New"/>
           <w:sz w:val="20"/>
           <w:szCs w:val="20"/>
-          <w:lang w:eastAsia="fr-FR"/>
+          <w:lang w:val="en-GB" w:eastAsia="fr-FR"/>
         </w:rPr>
       </w:pPr>
       <w:r>
@@ -18124,6 +18134,7 @@
         </w:rPr>
         <w:t xml:space="preserve">    </w:t>
       </w:r>
+      <w:proofErr w:type="spellStart"/>
       <w:proofErr w:type="gramStart"/>
       <w:r>
         <w:rPr>
@@ -18131,20 +18142,20 @@
           <w:color w:val="800080"/>
           <w:sz w:val="20"/>
           <w:szCs w:val="20"/>
-          <w:lang w:eastAsia="fr-FR"/>
+          <w:lang w:val="en-GB" w:eastAsia="fr-FR"/>
         </w:rPr>
         <w:t>std</w:t>
       </w:r>
-      <w:r>
-        <w:rPr>
-          <w:rFonts w:ascii="Courier New" w:eastAsia="Times New Roman" w:hAnsi="Courier New" w:cs="Courier New"/>
-          <w:sz w:val="20"/>
-          <w:szCs w:val="20"/>
-          <w:lang w:eastAsia="fr-FR"/>
+      <w:proofErr w:type="spellEnd"/>
+      <w:r>
+        <w:rPr>
+          <w:rFonts w:ascii="Courier New" w:eastAsia="Times New Roman" w:hAnsi="Courier New" w:cs="Courier New"/>
+          <w:sz w:val="20"/>
+          <w:szCs w:val="20"/>
+          <w:lang w:val="en-GB" w:eastAsia="fr-FR"/>
         </w:rPr>
         <w:t>::</w:t>
       </w:r>
-      <w:proofErr w:type="spellStart"/>
       <w:proofErr w:type="gramEnd"/>
       <w:r>
         <w:rPr>
@@ -18152,17 +18163,16 @@
           <w:color w:val="800080"/>
           <w:sz w:val="20"/>
           <w:szCs w:val="20"/>
-          <w:lang w:eastAsia="fr-FR"/>
+          <w:lang w:val="en-GB" w:eastAsia="fr-FR"/>
         </w:rPr>
         <w:t>vector</w:t>
       </w:r>
-      <w:proofErr w:type="spellEnd"/>
-      <w:r>
-        <w:rPr>
-          <w:rFonts w:ascii="Courier New" w:eastAsia="Times New Roman" w:hAnsi="Courier New" w:cs="Courier New"/>
-          <w:sz w:val="20"/>
-          <w:szCs w:val="20"/>
-          <w:lang w:eastAsia="fr-FR"/>
+      <w:r>
+        <w:rPr>
+          <w:rFonts w:ascii="Courier New" w:eastAsia="Times New Roman" w:hAnsi="Courier New" w:cs="Courier New"/>
+          <w:sz w:val="20"/>
+          <w:szCs w:val="20"/>
+          <w:lang w:val="en-GB" w:eastAsia="fr-FR"/>
         </w:rPr>
         <w:t>&lt;</w:t>
       </w:r>
@@ -18172,7 +18182,7 @@
           <w:color w:val="800080"/>
           <w:sz w:val="20"/>
           <w:szCs w:val="20"/>
-          <w:lang w:eastAsia="fr-FR"/>
+          <w:lang w:val="en-GB" w:eastAsia="fr-FR"/>
         </w:rPr>
         <w:t>Mur</w:t>
       </w:r>
@@ -18182,16 +18192,16 @@
           <w:color w:val="C0C0C0"/>
           <w:sz w:val="20"/>
           <w:szCs w:val="20"/>
-          <w:lang w:eastAsia="fr-FR"/>
-        </w:rPr>
-        <w:t xml:space="preserve"> </w:t>
-      </w:r>
-      <w:r>
-        <w:rPr>
-          <w:rFonts w:ascii="Courier New" w:eastAsia="Times New Roman" w:hAnsi="Courier New" w:cs="Courier New"/>
-          <w:sz w:val="20"/>
-          <w:szCs w:val="20"/>
-          <w:lang w:eastAsia="fr-FR"/>
+          <w:lang w:val="en-GB" w:eastAsia="fr-FR"/>
+        </w:rPr>
+        <w:t xml:space="preserve"> </w:t>
+      </w:r>
+      <w:r>
+        <w:rPr>
+          <w:rFonts w:ascii="Courier New" w:eastAsia="Times New Roman" w:hAnsi="Courier New" w:cs="Courier New"/>
+          <w:sz w:val="20"/>
+          <w:szCs w:val="20"/>
+          <w:lang w:val="en-GB" w:eastAsia="fr-FR"/>
         </w:rPr>
         <w:t>*&gt;</w:t>
       </w:r>
@@ -18201,7 +18211,7 @@
           <w:color w:val="C0C0C0"/>
           <w:sz w:val="20"/>
           <w:szCs w:val="20"/>
-          <w:lang w:eastAsia="fr-FR"/>
+          <w:lang w:val="en-GB" w:eastAsia="fr-FR"/>
         </w:rPr>
         <w:t xml:space="preserve"> </w:t>
       </w:r>
@@ -18212,7 +18222,7 @@
           <w:color w:val="800000"/>
           <w:sz w:val="20"/>
           <w:szCs w:val="20"/>
-          <w:lang w:eastAsia="fr-FR"/>
+          <w:lang w:val="en-GB" w:eastAsia="fr-FR"/>
         </w:rPr>
         <w:t>m_murs</w:t>
       </w:r>
@@ -18222,7 +18232,7 @@
           <w:rFonts w:ascii="Courier New" w:eastAsia="Times New Roman" w:hAnsi="Courier New" w:cs="Courier New"/>
           <w:sz w:val="20"/>
           <w:szCs w:val="20"/>
-          <w:lang w:eastAsia="fr-FR"/>
+          <w:lang w:val="en-GB" w:eastAsia="fr-FR"/>
         </w:rPr>
         <w:t>;</w:t>
       </w:r>
@@ -18261,7 +18271,7 @@
           <w:color w:val="C0C0C0"/>
           <w:sz w:val="20"/>
           <w:szCs w:val="20"/>
-          <w:lang w:eastAsia="fr-FR"/>
+          <w:lang w:val="en-GB" w:eastAsia="fr-FR"/>
         </w:rPr>
         <w:t xml:space="preserve">    </w:t>
       </w:r>
@@ -19425,6 +19435,7 @@
           <w:szCs w:val="20"/>
           <w:lang w:eastAsia="fr-FR"/>
         </w:rPr>
+        <w:lastRenderedPageBreak/>
         <w:t xml:space="preserve">    </w:t>
       </w:r>
       <w:proofErr w:type="spellStart"/>
@@ -19677,7 +19688,6 @@
           <w:szCs w:val="20"/>
           <w:lang w:eastAsia="fr-FR"/>
         </w:rPr>
-        <w:lastRenderedPageBreak/>
         <w:t xml:space="preserve">    </w:t>
       </w:r>
       <w:proofErr w:type="spellStart"/>
@@ -22150,7 +22160,7 @@
           <w:color w:val="00B050"/>
           <w:sz w:val="20"/>
           <w:szCs w:val="20"/>
-          <w:lang w:eastAsia="fr-FR"/>
+          <w:lang w:val="en-GB" w:eastAsia="fr-FR"/>
         </w:rPr>
       </w:pPr>
       <w:r>
@@ -22163,39 +22173,36 @@
         </w:rPr>
         <w:t xml:space="preserve">    </w:t>
       </w:r>
-      <w:proofErr w:type="spellStart"/>
+      <w:r>
+        <w:rPr>
+          <w:rFonts w:ascii="Courier New" w:eastAsia="Times New Roman" w:hAnsi="Courier New" w:cs="Courier New"/>
+          <w:color w:val="808000"/>
+          <w:sz w:val="20"/>
+          <w:szCs w:val="20"/>
+          <w:lang w:val="en-GB" w:eastAsia="fr-FR"/>
+        </w:rPr>
+        <w:t>virtual</w:t>
+      </w:r>
+      <w:r>
+        <w:rPr>
+          <w:rFonts w:ascii="Courier New" w:eastAsia="Times New Roman" w:hAnsi="Courier New" w:cs="Courier New"/>
+          <w:color w:val="C0C0C0"/>
+          <w:sz w:val="20"/>
+          <w:szCs w:val="20"/>
+          <w:lang w:val="en-GB" w:eastAsia="fr-FR"/>
+        </w:rPr>
+        <w:t xml:space="preserve"> </w:t>
+      </w:r>
+      <w:r>
+        <w:rPr>
+          <w:rFonts w:ascii="Courier New" w:eastAsia="Times New Roman" w:hAnsi="Courier New" w:cs="Courier New"/>
+          <w:sz w:val="20"/>
+          <w:szCs w:val="20"/>
+          <w:lang w:val="en-GB" w:eastAsia="fr-FR"/>
+        </w:rPr>
+        <w:t>~</w:t>
+      </w:r>
       <w:proofErr w:type="gramStart"/>
-      <w:r>
-        <w:rPr>
-          <w:rFonts w:ascii="Courier New" w:eastAsia="Times New Roman" w:hAnsi="Courier New" w:cs="Courier New"/>
-          <w:color w:val="808000"/>
-          <w:sz w:val="20"/>
-          <w:szCs w:val="20"/>
-          <w:lang w:eastAsia="fr-FR"/>
-        </w:rPr>
-        <w:t>virtual</w:t>
-      </w:r>
-      <w:proofErr w:type="spellEnd"/>
-      <w:proofErr w:type="gramEnd"/>
-      <w:r>
-        <w:rPr>
-          <w:rFonts w:ascii="Courier New" w:eastAsia="Times New Roman" w:hAnsi="Courier New" w:cs="Courier New"/>
-          <w:color w:val="C0C0C0"/>
-          <w:sz w:val="20"/>
-          <w:szCs w:val="20"/>
-          <w:lang w:eastAsia="fr-FR"/>
-        </w:rPr>
-        <w:t xml:space="preserve"> </w:t>
-      </w:r>
-      <w:r>
-        <w:rPr>
-          <w:rFonts w:ascii="Courier New" w:eastAsia="Times New Roman" w:hAnsi="Courier New" w:cs="Courier New"/>
-          <w:sz w:val="20"/>
-          <w:szCs w:val="20"/>
-          <w:lang w:eastAsia="fr-FR"/>
-        </w:rPr>
-        <w:t>~</w:t>
-      </w:r>
       <w:r>
         <w:rPr>
           <w:rFonts w:ascii="Courier New" w:eastAsia="Times New Roman" w:hAnsi="Courier New" w:cs="Courier New"/>
@@ -22206,7 +22213,7 @@
           <w:color w:val="00677C"/>
           <w:sz w:val="20"/>
           <w:szCs w:val="20"/>
-          <w:lang w:eastAsia="fr-FR"/>
+          <w:lang w:val="en-GB" w:eastAsia="fr-FR"/>
         </w:rPr>
         <w:t>Mur</w:t>
       </w:r>
@@ -22215,20 +22222,32 @@
           <w:rFonts w:ascii="Courier New" w:eastAsia="Times New Roman" w:hAnsi="Courier New" w:cs="Courier New"/>
           <w:sz w:val="20"/>
           <w:szCs w:val="20"/>
-          <w:lang w:eastAsia="fr-FR"/>
-        </w:rPr>
-        <w:t>();</w:t>
-      </w:r>
+          <w:lang w:val="en-GB" w:eastAsia="fr-FR"/>
+        </w:rPr>
+        <w:t>(</w:t>
+      </w:r>
+      <w:proofErr w:type="gramEnd"/>
+      <w:r>
+        <w:rPr>
+          <w:rFonts w:ascii="Courier New" w:eastAsia="Times New Roman" w:hAnsi="Courier New" w:cs="Courier New"/>
+          <w:sz w:val="20"/>
+          <w:szCs w:val="20"/>
+          <w:lang w:val="en-GB" w:eastAsia="fr-FR"/>
+        </w:rPr>
+        <w:t>);</w:t>
+      </w:r>
+      <w:proofErr w:type="spellStart"/>
       <w:r>
         <w:rPr>
           <w:rFonts w:ascii="Courier New" w:eastAsia="Times New Roman" w:hAnsi="Courier New" w:cs="Courier New"/>
           <w:color w:val="00B050"/>
           <w:sz w:val="20"/>
           <w:szCs w:val="20"/>
-          <w:lang w:eastAsia="fr-FR"/>
+          <w:lang w:val="en-GB" w:eastAsia="fr-FR"/>
         </w:rPr>
         <w:t>destructeur</w:t>
       </w:r>
+      <w:proofErr w:type="spellEnd"/>
     </w:p>
     <w:p>
       <w:pPr>
@@ -22255,65 +22274,60 @@
           <w:rFonts w:ascii="Courier New" w:eastAsia="Times New Roman" w:hAnsi="Courier New" w:cs="Courier New"/>
           <w:sz w:val="20"/>
           <w:szCs w:val="20"/>
-          <w:lang w:eastAsia="fr-FR"/>
-        </w:rPr>
-      </w:pPr>
-      <w:r>
-        <w:rPr>
-          <w:rFonts w:ascii="Courier New" w:eastAsia="Times New Roman" w:hAnsi="Courier New" w:cs="Courier New"/>
-          <w:color w:val="C0C0C0"/>
-          <w:sz w:val="20"/>
-          <w:szCs w:val="20"/>
-          <w:lang w:eastAsia="fr-FR"/>
+          <w:lang w:val="en-GB" w:eastAsia="fr-FR"/>
+        </w:rPr>
+      </w:pPr>
+      <w:r>
+        <w:rPr>
+          <w:rFonts w:ascii="Courier New" w:eastAsia="Times New Roman" w:hAnsi="Courier New" w:cs="Courier New"/>
+          <w:color w:val="C0C0C0"/>
+          <w:sz w:val="20"/>
+          <w:szCs w:val="20"/>
+          <w:lang w:val="en-GB" w:eastAsia="fr-FR"/>
         </w:rPr>
         <w:t xml:space="preserve">    </w:t>
       </w:r>
-      <w:proofErr w:type="spellStart"/>
+      <w:r>
+        <w:rPr>
+          <w:rFonts w:ascii="Courier New" w:eastAsia="Times New Roman" w:hAnsi="Courier New" w:cs="Courier New"/>
+          <w:color w:val="808000"/>
+          <w:sz w:val="20"/>
+          <w:szCs w:val="20"/>
+          <w:lang w:val="en-GB" w:eastAsia="fr-FR"/>
+        </w:rPr>
+        <w:t>virtual</w:t>
+      </w:r>
+      <w:r>
+        <w:rPr>
+          <w:rFonts w:ascii="Courier New" w:eastAsia="Times New Roman" w:hAnsi="Courier New" w:cs="Courier New"/>
+          <w:color w:val="C0C0C0"/>
+          <w:sz w:val="20"/>
+          <w:szCs w:val="20"/>
+          <w:lang w:val="en-GB" w:eastAsia="fr-FR"/>
+        </w:rPr>
+        <w:t xml:space="preserve"> </w:t>
+      </w:r>
+      <w:r>
+        <w:rPr>
+          <w:rFonts w:ascii="Courier New" w:eastAsia="Times New Roman" w:hAnsi="Courier New" w:cs="Courier New"/>
+          <w:color w:val="808000"/>
+          <w:sz w:val="20"/>
+          <w:szCs w:val="20"/>
+          <w:lang w:val="en-GB" w:eastAsia="fr-FR"/>
+        </w:rPr>
+        <w:t>void</w:t>
+      </w:r>
+      <w:r>
+        <w:rPr>
+          <w:rFonts w:ascii="Courier New" w:eastAsia="Times New Roman" w:hAnsi="Courier New" w:cs="Courier New"/>
+          <w:color w:val="C0C0C0"/>
+          <w:sz w:val="20"/>
+          <w:szCs w:val="20"/>
+          <w:lang w:val="en-GB" w:eastAsia="fr-FR"/>
+        </w:rPr>
+        <w:t xml:space="preserve"> </w:t>
+      </w:r>
       <w:proofErr w:type="gramStart"/>
-      <w:r>
-        <w:rPr>
-          <w:rFonts w:ascii="Courier New" w:eastAsia="Times New Roman" w:hAnsi="Courier New" w:cs="Courier New"/>
-          <w:color w:val="808000"/>
-          <w:sz w:val="20"/>
-          <w:szCs w:val="20"/>
-          <w:lang w:eastAsia="fr-FR"/>
-        </w:rPr>
-        <w:t>virtual</w:t>
-      </w:r>
-      <w:proofErr w:type="spellEnd"/>
-      <w:proofErr w:type="gramEnd"/>
-      <w:r>
-        <w:rPr>
-          <w:rFonts w:ascii="Courier New" w:eastAsia="Times New Roman" w:hAnsi="Courier New" w:cs="Courier New"/>
-          <w:color w:val="C0C0C0"/>
-          <w:sz w:val="20"/>
-          <w:szCs w:val="20"/>
-          <w:lang w:eastAsia="fr-FR"/>
-        </w:rPr>
-        <w:t xml:space="preserve"> </w:t>
-      </w:r>
-      <w:proofErr w:type="spellStart"/>
-      <w:r>
-        <w:rPr>
-          <w:rFonts w:ascii="Courier New" w:eastAsia="Times New Roman" w:hAnsi="Courier New" w:cs="Courier New"/>
-          <w:color w:val="808000"/>
-          <w:sz w:val="20"/>
-          <w:szCs w:val="20"/>
-          <w:lang w:eastAsia="fr-FR"/>
-        </w:rPr>
-        <w:t>void</w:t>
-      </w:r>
-      <w:proofErr w:type="spellEnd"/>
-      <w:r>
-        <w:rPr>
-          <w:rFonts w:ascii="Courier New" w:eastAsia="Times New Roman" w:hAnsi="Courier New" w:cs="Courier New"/>
-          <w:color w:val="C0C0C0"/>
-          <w:sz w:val="20"/>
-          <w:szCs w:val="20"/>
-          <w:lang w:eastAsia="fr-FR"/>
-        </w:rPr>
-        <w:t xml:space="preserve"> </w:t>
-      </w:r>
       <w:r>
         <w:rPr>
           <w:rFonts w:ascii="Courier New" w:eastAsia="Times New Roman" w:hAnsi="Courier New" w:cs="Courier New"/>
@@ -22324,7 +22338,7 @@
           <w:color w:val="00677C"/>
           <w:sz w:val="20"/>
           <w:szCs w:val="20"/>
-          <w:lang w:eastAsia="fr-FR"/>
+          <w:lang w:val="en-GB" w:eastAsia="fr-FR"/>
         </w:rPr>
         <w:t>Display</w:t>
       </w:r>
@@ -22333,9 +22347,19 @@
           <w:rFonts w:ascii="Courier New" w:eastAsia="Times New Roman" w:hAnsi="Courier New" w:cs="Courier New"/>
           <w:sz w:val="20"/>
           <w:szCs w:val="20"/>
-          <w:lang w:eastAsia="fr-FR"/>
-        </w:rPr>
-        <w:t>();</w:t>
+          <w:lang w:val="en-GB" w:eastAsia="fr-FR"/>
+        </w:rPr>
+        <w:t>(</w:t>
+      </w:r>
+      <w:proofErr w:type="gramEnd"/>
+      <w:r>
+        <w:rPr>
+          <w:rFonts w:ascii="Courier New" w:eastAsia="Times New Roman" w:hAnsi="Courier New" w:cs="Courier New"/>
+          <w:sz w:val="20"/>
+          <w:szCs w:val="20"/>
+          <w:lang w:val="en-GB" w:eastAsia="fr-FR"/>
+        </w:rPr>
+        <w:t>);</w:t>
       </w:r>
     </w:p>
     <w:p>
@@ -22363,65 +22387,60 @@
           <w:rFonts w:ascii="Courier New" w:eastAsia="Times New Roman" w:hAnsi="Courier New" w:cs="Courier New"/>
           <w:sz w:val="20"/>
           <w:szCs w:val="20"/>
-          <w:lang w:eastAsia="fr-FR"/>
-        </w:rPr>
-      </w:pPr>
-      <w:r>
-        <w:rPr>
-          <w:rFonts w:ascii="Courier New" w:eastAsia="Times New Roman" w:hAnsi="Courier New" w:cs="Courier New"/>
-          <w:color w:val="C0C0C0"/>
-          <w:sz w:val="20"/>
-          <w:szCs w:val="20"/>
-          <w:lang w:eastAsia="fr-FR"/>
+          <w:lang w:val="en-GB" w:eastAsia="fr-FR"/>
+        </w:rPr>
+      </w:pPr>
+      <w:r>
+        <w:rPr>
+          <w:rFonts w:ascii="Courier New" w:eastAsia="Times New Roman" w:hAnsi="Courier New" w:cs="Courier New"/>
+          <w:color w:val="C0C0C0"/>
+          <w:sz w:val="20"/>
+          <w:szCs w:val="20"/>
+          <w:lang w:val="en-GB" w:eastAsia="fr-FR"/>
         </w:rPr>
         <w:t xml:space="preserve">    </w:t>
       </w:r>
-      <w:proofErr w:type="spellStart"/>
+      <w:r>
+        <w:rPr>
+          <w:rFonts w:ascii="Courier New" w:eastAsia="Times New Roman" w:hAnsi="Courier New" w:cs="Courier New"/>
+          <w:color w:val="808000"/>
+          <w:sz w:val="20"/>
+          <w:szCs w:val="20"/>
+          <w:lang w:val="en-GB" w:eastAsia="fr-FR"/>
+        </w:rPr>
+        <w:t>virtual</w:t>
+      </w:r>
+      <w:r>
+        <w:rPr>
+          <w:rFonts w:ascii="Courier New" w:eastAsia="Times New Roman" w:hAnsi="Courier New" w:cs="Courier New"/>
+          <w:color w:val="C0C0C0"/>
+          <w:sz w:val="20"/>
+          <w:szCs w:val="20"/>
+          <w:lang w:val="en-GB" w:eastAsia="fr-FR"/>
+        </w:rPr>
+        <w:t xml:space="preserve"> </w:t>
+      </w:r>
+      <w:r>
+        <w:rPr>
+          <w:rFonts w:ascii="Courier New" w:eastAsia="Times New Roman" w:hAnsi="Courier New" w:cs="Courier New"/>
+          <w:color w:val="808000"/>
+          <w:sz w:val="20"/>
+          <w:szCs w:val="20"/>
+          <w:lang w:val="en-GB" w:eastAsia="fr-FR"/>
+        </w:rPr>
+        <w:t>bool</w:t>
+      </w:r>
+      <w:r>
+        <w:rPr>
+          <w:rFonts w:ascii="Courier New" w:eastAsia="Times New Roman" w:hAnsi="Courier New" w:cs="Courier New"/>
+          <w:color w:val="C0C0C0"/>
+          <w:sz w:val="20"/>
+          <w:szCs w:val="20"/>
+          <w:lang w:val="en-GB" w:eastAsia="fr-FR"/>
+        </w:rPr>
+        <w:t xml:space="preserve"> </w:t>
+      </w:r>
       <w:proofErr w:type="gramStart"/>
-      <w:r>
-        <w:rPr>
-          <w:rFonts w:ascii="Courier New" w:eastAsia="Times New Roman" w:hAnsi="Courier New" w:cs="Courier New"/>
-          <w:color w:val="808000"/>
-          <w:sz w:val="20"/>
-          <w:szCs w:val="20"/>
-          <w:lang w:eastAsia="fr-FR"/>
-        </w:rPr>
-        <w:t>virtual</w:t>
-      </w:r>
-      <w:proofErr w:type="spellEnd"/>
-      <w:proofErr w:type="gramEnd"/>
-      <w:r>
-        <w:rPr>
-          <w:rFonts w:ascii="Courier New" w:eastAsia="Times New Roman" w:hAnsi="Courier New" w:cs="Courier New"/>
-          <w:color w:val="C0C0C0"/>
-          <w:sz w:val="20"/>
-          <w:szCs w:val="20"/>
-          <w:lang w:eastAsia="fr-FR"/>
-        </w:rPr>
-        <w:t xml:space="preserve"> </w:t>
-      </w:r>
-      <w:proofErr w:type="spellStart"/>
-      <w:r>
-        <w:rPr>
-          <w:rFonts w:ascii="Courier New" w:eastAsia="Times New Roman" w:hAnsi="Courier New" w:cs="Courier New"/>
-          <w:color w:val="808000"/>
-          <w:sz w:val="20"/>
-          <w:szCs w:val="20"/>
-          <w:lang w:eastAsia="fr-FR"/>
-        </w:rPr>
-        <w:t>bool</w:t>
-      </w:r>
-      <w:proofErr w:type="spellEnd"/>
-      <w:r>
-        <w:rPr>
-          <w:rFonts w:ascii="Courier New" w:eastAsia="Times New Roman" w:hAnsi="Courier New" w:cs="Courier New"/>
-          <w:color w:val="C0C0C0"/>
-          <w:sz w:val="20"/>
-          <w:szCs w:val="20"/>
-          <w:lang w:eastAsia="fr-FR"/>
-        </w:rPr>
-        <w:t xml:space="preserve"> </w:t>
-      </w:r>
       <w:r>
         <w:rPr>
           <w:rFonts w:ascii="Courier New" w:eastAsia="Times New Roman" w:hAnsi="Courier New" w:cs="Courier New"/>
@@ -22432,7 +22451,7 @@
           <w:color w:val="00677C"/>
           <w:sz w:val="20"/>
           <w:szCs w:val="20"/>
-          <w:lang w:eastAsia="fr-FR"/>
+          <w:lang w:val="en-GB" w:eastAsia="fr-FR"/>
         </w:rPr>
         <w:t>collision</w:t>
       </w:r>
@@ -22441,26 +22460,29 @@
           <w:rFonts w:ascii="Courier New" w:eastAsia="Times New Roman" w:hAnsi="Courier New" w:cs="Courier New"/>
           <w:sz w:val="20"/>
           <w:szCs w:val="20"/>
-          <w:lang w:eastAsia="fr-FR"/>
+          <w:lang w:val="en-GB" w:eastAsia="fr-FR"/>
         </w:rPr>
         <w:t>(</w:t>
       </w:r>
+      <w:proofErr w:type="spellStart"/>
+      <w:proofErr w:type="gramEnd"/>
       <w:r>
         <w:rPr>
           <w:rFonts w:ascii="Courier New" w:eastAsia="Times New Roman" w:hAnsi="Courier New" w:cs="Courier New"/>
           <w:color w:val="800080"/>
           <w:sz w:val="20"/>
           <w:szCs w:val="20"/>
-          <w:lang w:eastAsia="fr-FR"/>
+          <w:lang w:val="en-GB" w:eastAsia="fr-FR"/>
         </w:rPr>
         <w:t>Balle</w:t>
       </w:r>
-      <w:r>
-        <w:rPr>
-          <w:rFonts w:ascii="Courier New" w:eastAsia="Times New Roman" w:hAnsi="Courier New" w:cs="Courier New"/>
-          <w:sz w:val="20"/>
-          <w:szCs w:val="20"/>
-          <w:lang w:eastAsia="fr-FR"/>
+      <w:proofErr w:type="spellEnd"/>
+      <w:r>
+        <w:rPr>
+          <w:rFonts w:ascii="Courier New" w:eastAsia="Times New Roman" w:hAnsi="Courier New" w:cs="Courier New"/>
+          <w:sz w:val="20"/>
+          <w:szCs w:val="20"/>
+          <w:lang w:val="en-GB" w:eastAsia="fr-FR"/>
         </w:rPr>
         <w:t>*</w:t>
       </w:r>
@@ -22470,18 +22492,38 @@
           <w:color w:val="C0C0C0"/>
           <w:sz w:val="20"/>
           <w:szCs w:val="20"/>
-          <w:lang w:eastAsia="fr-FR"/>
-        </w:rPr>
-        <w:t xml:space="preserve"> </w:t>
-      </w:r>
-      <w:r>
-        <w:rPr>
-          <w:rFonts w:ascii="Courier New" w:eastAsia="Times New Roman" w:hAnsi="Courier New" w:cs="Courier New"/>
-          <w:sz w:val="20"/>
-          <w:szCs w:val="20"/>
-          <w:lang w:eastAsia="fr-FR"/>
-        </w:rPr>
-        <w:t>&amp;balle);</w:t>
+          <w:lang w:val="en-GB" w:eastAsia="fr-FR"/>
+        </w:rPr>
+        <w:t xml:space="preserve"> </w:t>
+      </w:r>
+      <w:r>
+        <w:rPr>
+          <w:rFonts w:ascii="Courier New" w:eastAsia="Times New Roman" w:hAnsi="Courier New" w:cs="Courier New"/>
+          <w:sz w:val="20"/>
+          <w:szCs w:val="20"/>
+          <w:lang w:val="en-GB" w:eastAsia="fr-FR"/>
+        </w:rPr>
+        <w:t>&amp;</w:t>
+      </w:r>
+      <w:proofErr w:type="spellStart"/>
+      <w:r>
+        <w:rPr>
+          <w:rFonts w:ascii="Courier New" w:eastAsia="Times New Roman" w:hAnsi="Courier New" w:cs="Courier New"/>
+          <w:sz w:val="20"/>
+          <w:szCs w:val="20"/>
+          <w:lang w:val="en-GB" w:eastAsia="fr-FR"/>
+        </w:rPr>
+        <w:t>balle</w:t>
+      </w:r>
+      <w:proofErr w:type="spellEnd"/>
+      <w:r>
+        <w:rPr>
+          <w:rFonts w:ascii="Courier New" w:eastAsia="Times New Roman" w:hAnsi="Courier New" w:cs="Courier New"/>
+          <w:sz w:val="20"/>
+          <w:szCs w:val="20"/>
+          <w:lang w:val="en-GB" w:eastAsia="fr-FR"/>
+        </w:rPr>
+        <w:t>);</w:t>
       </w:r>
     </w:p>
     <w:p>
@@ -22518,7 +22560,7 @@
           <w:color w:val="C0C0C0"/>
           <w:sz w:val="20"/>
           <w:szCs w:val="20"/>
-          <w:lang w:eastAsia="fr-FR"/>
+          <w:lang w:val="en-GB" w:eastAsia="fr-FR"/>
         </w:rPr>
         <w:t xml:space="preserve">    </w:t>
       </w:r>
@@ -23378,7 +23420,7 @@
           <w:color w:val="00B050"/>
           <w:sz w:val="20"/>
           <w:szCs w:val="20"/>
-          <w:lang w:eastAsia="fr-FR"/>
+          <w:lang w:val="en-GB" w:eastAsia="fr-FR"/>
         </w:rPr>
       </w:pPr>
       <w:r>
@@ -23391,8 +23433,6 @@
         </w:rPr>
         <w:t xml:space="preserve">    </w:t>
       </w:r>
-      <w:proofErr w:type="spellStart"/>
-      <w:proofErr w:type="gramStart"/>
       <w:r>
         <w:rPr>
           <w:rFonts w:ascii="Courier New" w:eastAsia="Times New Roman" w:hAnsi="Courier New" w:cs="Courier New"/>
@@ -23400,12 +23440,10 @@
           <w:sz w:val="20"/>
           <w:szCs w:val="20"/>
           <w:highlight w:val="yellow"/>
-          <w:lang w:eastAsia="fr-FR"/>
+          <w:lang w:val="en-GB" w:eastAsia="fr-FR"/>
         </w:rPr>
         <w:t>bool</w:t>
       </w:r>
-      <w:proofErr w:type="spellEnd"/>
-      <w:proofErr w:type="gramEnd"/>
       <w:r>
         <w:rPr>
           <w:rFonts w:ascii="Courier New" w:eastAsia="Times New Roman" w:hAnsi="Courier New" w:cs="Courier New"/>
@@ -23413,7 +23451,7 @@
           <w:sz w:val="20"/>
           <w:szCs w:val="20"/>
           <w:highlight w:val="yellow"/>
-          <w:lang w:eastAsia="fr-FR"/>
+          <w:lang w:val="en-GB" w:eastAsia="fr-FR"/>
         </w:rPr>
         <w:t xml:space="preserve"> </w:t>
       </w:r>
@@ -23425,7 +23463,7 @@
           <w:sz w:val="20"/>
           <w:szCs w:val="20"/>
           <w:highlight w:val="yellow"/>
-          <w:lang w:eastAsia="fr-FR"/>
+          <w:lang w:val="en-GB" w:eastAsia="fr-FR"/>
         </w:rPr>
         <w:t>m_visible</w:t>
       </w:r>
@@ -23436,7 +23474,7 @@
           <w:sz w:val="20"/>
           <w:szCs w:val="20"/>
           <w:highlight w:val="yellow"/>
-          <w:lang w:eastAsia="fr-FR"/>
+          <w:lang w:val="en-GB" w:eastAsia="fr-FR"/>
         </w:rPr>
         <w:t>;</w:t>
       </w:r>
@@ -23447,7 +23485,7 @@
           <w:rFonts w:ascii="Times New Roman" w:eastAsia="Times New Roman" w:hAnsi="Times New Roman" w:cs="Times New Roman"/>
           <w:sz w:val="24"/>
           <w:szCs w:val="24"/>
-          <w:lang w:eastAsia="fr-FR"/>
+          <w:lang w:val="en-GB" w:eastAsia="fr-FR"/>
         </w:rPr>
       </w:pPr>
       <w:r>
@@ -23455,7 +23493,7 @@
           <w:rFonts w:ascii="Times New Roman" w:eastAsia="Times New Roman" w:hAnsi="Times New Roman" w:cs="Times New Roman"/>
           <w:sz w:val="24"/>
           <w:szCs w:val="24"/>
-          <w:lang w:eastAsia="fr-FR"/>
+          <w:lang w:val="en-GB" w:eastAsia="fr-FR"/>
         </w:rPr>
         <w:t>};</w:t>
       </w:r>
@@ -23466,7 +23504,7 @@
           <w:rFonts w:ascii="Times New Roman" w:eastAsia="Times New Roman" w:hAnsi="Times New Roman" w:cs="Times New Roman"/>
           <w:sz w:val="24"/>
           <w:szCs w:val="24"/>
-          <w:lang w:eastAsia="fr-FR"/>
+          <w:lang w:val="en-GB" w:eastAsia="fr-FR"/>
         </w:rPr>
       </w:pPr>
     </w:p>
@@ -23495,28 +23533,89 @@
           <w:rFonts w:ascii="Courier New" w:eastAsia="Times New Roman" w:hAnsi="Courier New" w:cs="Courier New"/>
           <w:sz w:val="20"/>
           <w:szCs w:val="20"/>
-          <w:lang w:eastAsia="fr-FR"/>
-        </w:rPr>
-      </w:pPr>
+          <w:lang w:val="en-GB" w:eastAsia="fr-FR"/>
+        </w:rPr>
+      </w:pPr>
+      <w:r>
+        <w:rPr>
+          <w:rFonts w:ascii="Courier New" w:eastAsia="Times New Roman" w:hAnsi="Courier New" w:cs="Courier New"/>
+          <w:color w:val="808000"/>
+          <w:sz w:val="20"/>
+          <w:szCs w:val="20"/>
+          <w:lang w:val="en-GB" w:eastAsia="fr-FR"/>
+        </w:rPr>
+        <w:t>class</w:t>
+      </w:r>
+      <w:r>
+        <w:rPr>
+          <w:rFonts w:ascii="Courier New" w:eastAsia="Times New Roman" w:hAnsi="Courier New" w:cs="Courier New"/>
+          <w:color w:val="C0C0C0"/>
+          <w:sz w:val="20"/>
+          <w:szCs w:val="20"/>
+          <w:lang w:val="en-GB" w:eastAsia="fr-FR"/>
+        </w:rPr>
+        <w:t xml:space="preserve"> </w:t>
+      </w:r>
+      <w:proofErr w:type="spellStart"/>
       <w:proofErr w:type="gramStart"/>
       <w:r>
         <w:rPr>
           <w:rFonts w:ascii="Courier New" w:eastAsia="Times New Roman" w:hAnsi="Courier New" w:cs="Courier New"/>
+          <w:color w:val="800080"/>
+          <w:sz w:val="20"/>
+          <w:szCs w:val="20"/>
+          <w:lang w:val="en-GB" w:eastAsia="fr-FR"/>
+        </w:rPr>
+        <w:t>Palet</w:t>
+      </w:r>
+      <w:proofErr w:type="spellEnd"/>
+      <w:r>
+        <w:rPr>
+          <w:rFonts w:ascii="Courier New" w:eastAsia="Times New Roman" w:hAnsi="Courier New" w:cs="Courier New"/>
+          <w:color w:val="C0C0C0"/>
+          <w:sz w:val="20"/>
+          <w:szCs w:val="20"/>
+          <w:lang w:val="en-GB" w:eastAsia="fr-FR"/>
+        </w:rPr>
+        <w:t xml:space="preserve"> </w:t>
+      </w:r>
+      <w:r>
+        <w:rPr>
+          <w:rFonts w:ascii="Courier New" w:eastAsia="Times New Roman" w:hAnsi="Courier New" w:cs="Courier New"/>
+          <w:sz w:val="20"/>
+          <w:szCs w:val="20"/>
+          <w:lang w:val="en-GB" w:eastAsia="fr-FR"/>
+        </w:rPr>
+        <w:t>:</w:t>
+      </w:r>
+      <w:proofErr w:type="gramEnd"/>
+      <w:r>
+        <w:rPr>
+          <w:rFonts w:ascii="Courier New" w:eastAsia="Times New Roman" w:hAnsi="Courier New" w:cs="Courier New"/>
+          <w:color w:val="C0C0C0"/>
+          <w:sz w:val="20"/>
+          <w:szCs w:val="20"/>
+          <w:lang w:val="en-GB" w:eastAsia="fr-FR"/>
+        </w:rPr>
+        <w:t xml:space="preserve"> </w:t>
+      </w:r>
+      <w:r>
+        <w:rPr>
+          <w:rFonts w:ascii="Courier New" w:eastAsia="Times New Roman" w:hAnsi="Courier New" w:cs="Courier New"/>
           <w:color w:val="808000"/>
           <w:sz w:val="20"/>
           <w:szCs w:val="20"/>
-          <w:lang w:eastAsia="fr-FR"/>
-        </w:rPr>
-        <w:t>class</w:t>
-      </w:r>
-      <w:proofErr w:type="gramEnd"/>
-      <w:r>
-        <w:rPr>
-          <w:rFonts w:ascii="Courier New" w:eastAsia="Times New Roman" w:hAnsi="Courier New" w:cs="Courier New"/>
-          <w:color w:val="C0C0C0"/>
-          <w:sz w:val="20"/>
-          <w:szCs w:val="20"/>
-          <w:lang w:eastAsia="fr-FR"/>
+          <w:lang w:val="en-GB" w:eastAsia="fr-FR"/>
+        </w:rPr>
+        <w:t>public</w:t>
+      </w:r>
+      <w:r>
+        <w:rPr>
+          <w:rFonts w:ascii="Courier New" w:eastAsia="Times New Roman" w:hAnsi="Courier New" w:cs="Courier New"/>
+          <w:color w:val="C0C0C0"/>
+          <w:sz w:val="20"/>
+          <w:szCs w:val="20"/>
+          <w:lang w:val="en-GB" w:eastAsia="fr-FR"/>
         </w:rPr>
         <w:t xml:space="preserve"> </w:t>
       </w:r>
@@ -23526,66 +23625,7 @@
           <w:color w:val="800080"/>
           <w:sz w:val="20"/>
           <w:szCs w:val="20"/>
-          <w:lang w:eastAsia="fr-FR"/>
-        </w:rPr>
-        <w:t>Palet</w:t>
-      </w:r>
-      <w:r>
-        <w:rPr>
-          <w:rFonts w:ascii="Courier New" w:eastAsia="Times New Roman" w:hAnsi="Courier New" w:cs="Courier New"/>
-          <w:color w:val="C0C0C0"/>
-          <w:sz w:val="20"/>
-          <w:szCs w:val="20"/>
-          <w:lang w:eastAsia="fr-FR"/>
-        </w:rPr>
-        <w:t xml:space="preserve"> </w:t>
-      </w:r>
-      <w:r>
-        <w:rPr>
-          <w:rFonts w:ascii="Courier New" w:eastAsia="Times New Roman" w:hAnsi="Courier New" w:cs="Courier New"/>
-          <w:sz w:val="20"/>
-          <w:szCs w:val="20"/>
-          <w:lang w:eastAsia="fr-FR"/>
-        </w:rPr>
-        <w:t>:</w:t>
-      </w:r>
-      <w:r>
-        <w:rPr>
-          <w:rFonts w:ascii="Courier New" w:eastAsia="Times New Roman" w:hAnsi="Courier New" w:cs="Courier New"/>
-          <w:color w:val="C0C0C0"/>
-          <w:sz w:val="20"/>
-          <w:szCs w:val="20"/>
-          <w:lang w:eastAsia="fr-FR"/>
-        </w:rPr>
-        <w:t xml:space="preserve"> </w:t>
-      </w:r>
-      <w:r>
-        <w:rPr>
-          <w:rFonts w:ascii="Courier New" w:eastAsia="Times New Roman" w:hAnsi="Courier New" w:cs="Courier New"/>
-          <w:color w:val="808000"/>
-          <w:sz w:val="20"/>
-          <w:szCs w:val="20"/>
-          <w:lang w:eastAsia="fr-FR"/>
-        </w:rPr>
-        <w:t>public</w:t>
-      </w:r>
-      <w:r>
-        <w:rPr>
-          <w:rFonts w:ascii="Courier New" w:eastAsia="Times New Roman" w:hAnsi="Courier New" w:cs="Courier New"/>
-          <w:color w:val="C0C0C0"/>
-          <w:sz w:val="20"/>
-          <w:szCs w:val="20"/>
-          <w:lang w:eastAsia="fr-FR"/>
-        </w:rPr>
-        <w:t xml:space="preserve"> </w:t>
-      </w:r>
-      <w:r>
-        <w:rPr>
-          <w:rFonts w:ascii="Courier New" w:eastAsia="Times New Roman" w:hAnsi="Courier New" w:cs="Courier New"/>
-          <w:color w:val="800080"/>
-          <w:sz w:val="20"/>
-          <w:szCs w:val="20"/>
-          <w:lang w:eastAsia="fr-FR"/>
+          <w:lang w:val="en-GB" w:eastAsia="fr-FR"/>
         </w:rPr>
         <w:t>Bloc</w:t>
       </w:r>
@@ -23615,15 +23655,15 @@
           <w:rFonts w:ascii="Courier New" w:eastAsia="Times New Roman" w:hAnsi="Courier New" w:cs="Courier New"/>
           <w:sz w:val="20"/>
           <w:szCs w:val="20"/>
-          <w:lang w:eastAsia="fr-FR"/>
-        </w:rPr>
-      </w:pPr>
-      <w:r>
-        <w:rPr>
-          <w:rFonts w:ascii="Courier New" w:eastAsia="Times New Roman" w:hAnsi="Courier New" w:cs="Courier New"/>
-          <w:sz w:val="20"/>
-          <w:szCs w:val="20"/>
-          <w:lang w:eastAsia="fr-FR"/>
+          <w:lang w:val="en-GB" w:eastAsia="fr-FR"/>
+        </w:rPr>
+      </w:pPr>
+      <w:r>
+        <w:rPr>
+          <w:rFonts w:ascii="Courier New" w:eastAsia="Times New Roman" w:hAnsi="Courier New" w:cs="Courier New"/>
+          <w:sz w:val="20"/>
+          <w:szCs w:val="20"/>
+          <w:lang w:val="en-GB" w:eastAsia="fr-FR"/>
         </w:rPr>
         <w:t>{</w:t>
       </w:r>
@@ -24032,7 +24072,7 @@
           <w:rFonts w:ascii="Courier New" w:eastAsia="Times New Roman" w:hAnsi="Courier New" w:cs="Courier New"/>
           <w:sz w:val="20"/>
           <w:szCs w:val="20"/>
-          <w:lang w:eastAsia="fr-FR"/>
+          <w:lang w:val="en-GB" w:eastAsia="fr-FR"/>
         </w:rPr>
       </w:pPr>
       <w:r>
@@ -24045,39 +24085,37 @@
         </w:rPr>
         <w:t xml:space="preserve">    </w:t>
       </w:r>
+      <w:r>
+        <w:rPr>
+          <w:rFonts w:ascii="Courier New" w:eastAsia="Times New Roman" w:hAnsi="Courier New" w:cs="Courier New"/>
+          <w:color w:val="808000"/>
+          <w:sz w:val="20"/>
+          <w:szCs w:val="20"/>
+          <w:lang w:val="en-GB" w:eastAsia="fr-FR"/>
+        </w:rPr>
+        <w:t>virtual</w:t>
+      </w:r>
+      <w:r>
+        <w:rPr>
+          <w:rFonts w:ascii="Courier New" w:eastAsia="Times New Roman" w:hAnsi="Courier New" w:cs="Courier New"/>
+          <w:color w:val="C0C0C0"/>
+          <w:sz w:val="20"/>
+          <w:szCs w:val="20"/>
+          <w:lang w:val="en-GB" w:eastAsia="fr-FR"/>
+        </w:rPr>
+        <w:t xml:space="preserve"> </w:t>
+      </w:r>
+      <w:r>
+        <w:rPr>
+          <w:rFonts w:ascii="Courier New" w:eastAsia="Times New Roman" w:hAnsi="Courier New" w:cs="Courier New"/>
+          <w:sz w:val="20"/>
+          <w:szCs w:val="20"/>
+          <w:lang w:val="en-GB" w:eastAsia="fr-FR"/>
+        </w:rPr>
+        <w:t>~</w:t>
+      </w:r>
       <w:proofErr w:type="spellStart"/>
       <w:proofErr w:type="gramStart"/>
-      <w:r>
-        <w:rPr>
-          <w:rFonts w:ascii="Courier New" w:eastAsia="Times New Roman" w:hAnsi="Courier New" w:cs="Courier New"/>
-          <w:color w:val="808000"/>
-          <w:sz w:val="20"/>
-          <w:szCs w:val="20"/>
-          <w:lang w:eastAsia="fr-FR"/>
-        </w:rPr>
-        <w:t>virtual</w:t>
-      </w:r>
-      <w:proofErr w:type="spellEnd"/>
-      <w:proofErr w:type="gramEnd"/>
-      <w:r>
-        <w:rPr>
-          <w:rFonts w:ascii="Courier New" w:eastAsia="Times New Roman" w:hAnsi="Courier New" w:cs="Courier New"/>
-          <w:color w:val="C0C0C0"/>
-          <w:sz w:val="20"/>
-          <w:szCs w:val="20"/>
-          <w:lang w:eastAsia="fr-FR"/>
-        </w:rPr>
-        <w:t xml:space="preserve"> </w:t>
-      </w:r>
-      <w:r>
-        <w:rPr>
-          <w:rFonts w:ascii="Courier New" w:eastAsia="Times New Roman" w:hAnsi="Courier New" w:cs="Courier New"/>
-          <w:sz w:val="20"/>
-          <w:szCs w:val="20"/>
-          <w:lang w:eastAsia="fr-FR"/>
-        </w:rPr>
-        <w:t>~</w:t>
-      </w:r>
       <w:r>
         <w:rPr>
           <w:rFonts w:ascii="Courier New" w:eastAsia="Times New Roman" w:hAnsi="Courier New" w:cs="Courier New"/>
@@ -24088,18 +24126,29 @@
           <w:color w:val="00677C"/>
           <w:sz w:val="20"/>
           <w:szCs w:val="20"/>
-          <w:lang w:eastAsia="fr-FR"/>
+          <w:lang w:val="en-GB" w:eastAsia="fr-FR"/>
         </w:rPr>
         <w:t>Palet</w:t>
       </w:r>
-      <w:r>
-        <w:rPr>
-          <w:rFonts w:ascii="Courier New" w:eastAsia="Times New Roman" w:hAnsi="Courier New" w:cs="Courier New"/>
-          <w:sz w:val="20"/>
-          <w:szCs w:val="20"/>
-          <w:lang w:eastAsia="fr-FR"/>
-        </w:rPr>
-        <w:t>();</w:t>
+      <w:proofErr w:type="spellEnd"/>
+      <w:r>
+        <w:rPr>
+          <w:rFonts w:ascii="Courier New" w:eastAsia="Times New Roman" w:hAnsi="Courier New" w:cs="Courier New"/>
+          <w:sz w:val="20"/>
+          <w:szCs w:val="20"/>
+          <w:lang w:val="en-GB" w:eastAsia="fr-FR"/>
+        </w:rPr>
+        <w:t>(</w:t>
+      </w:r>
+      <w:proofErr w:type="gramEnd"/>
+      <w:r>
+        <w:rPr>
+          <w:rFonts w:ascii="Courier New" w:eastAsia="Times New Roman" w:hAnsi="Courier New" w:cs="Courier New"/>
+          <w:sz w:val="20"/>
+          <w:szCs w:val="20"/>
+          <w:lang w:val="en-GB" w:eastAsia="fr-FR"/>
+        </w:rPr>
+        <w:t>);</w:t>
       </w:r>
     </w:p>
     <w:p>
@@ -24127,65 +24176,60 @@
           <w:rFonts w:ascii="Courier New" w:eastAsia="Times New Roman" w:hAnsi="Courier New" w:cs="Courier New"/>
           <w:sz w:val="20"/>
           <w:szCs w:val="20"/>
-          <w:lang w:eastAsia="fr-FR"/>
-        </w:rPr>
-      </w:pPr>
-      <w:r>
-        <w:rPr>
-          <w:rFonts w:ascii="Courier New" w:eastAsia="Times New Roman" w:hAnsi="Courier New" w:cs="Courier New"/>
-          <w:color w:val="C0C0C0"/>
-          <w:sz w:val="20"/>
-          <w:szCs w:val="20"/>
-          <w:lang w:eastAsia="fr-FR"/>
+          <w:lang w:val="en-GB" w:eastAsia="fr-FR"/>
+        </w:rPr>
+      </w:pPr>
+      <w:r>
+        <w:rPr>
+          <w:rFonts w:ascii="Courier New" w:eastAsia="Times New Roman" w:hAnsi="Courier New" w:cs="Courier New"/>
+          <w:color w:val="C0C0C0"/>
+          <w:sz w:val="20"/>
+          <w:szCs w:val="20"/>
+          <w:lang w:val="en-GB" w:eastAsia="fr-FR"/>
         </w:rPr>
         <w:t xml:space="preserve">    </w:t>
       </w:r>
-      <w:proofErr w:type="spellStart"/>
+      <w:r>
+        <w:rPr>
+          <w:rFonts w:ascii="Courier New" w:eastAsia="Times New Roman" w:hAnsi="Courier New" w:cs="Courier New"/>
+          <w:color w:val="808000"/>
+          <w:sz w:val="20"/>
+          <w:szCs w:val="20"/>
+          <w:lang w:val="en-GB" w:eastAsia="fr-FR"/>
+        </w:rPr>
+        <w:t>virtual</w:t>
+      </w:r>
+      <w:r>
+        <w:rPr>
+          <w:rFonts w:ascii="Courier New" w:eastAsia="Times New Roman" w:hAnsi="Courier New" w:cs="Courier New"/>
+          <w:color w:val="C0C0C0"/>
+          <w:sz w:val="20"/>
+          <w:szCs w:val="20"/>
+          <w:lang w:val="en-GB" w:eastAsia="fr-FR"/>
+        </w:rPr>
+        <w:t xml:space="preserve"> </w:t>
+      </w:r>
+      <w:r>
+        <w:rPr>
+          <w:rFonts w:ascii="Courier New" w:eastAsia="Times New Roman" w:hAnsi="Courier New" w:cs="Courier New"/>
+          <w:color w:val="808000"/>
+          <w:sz w:val="20"/>
+          <w:szCs w:val="20"/>
+          <w:lang w:val="en-GB" w:eastAsia="fr-FR"/>
+        </w:rPr>
+        <w:t>void</w:t>
+      </w:r>
+      <w:r>
+        <w:rPr>
+          <w:rFonts w:ascii="Courier New" w:eastAsia="Times New Roman" w:hAnsi="Courier New" w:cs="Courier New"/>
+          <w:color w:val="C0C0C0"/>
+          <w:sz w:val="20"/>
+          <w:szCs w:val="20"/>
+          <w:lang w:val="en-GB" w:eastAsia="fr-FR"/>
+        </w:rPr>
+        <w:t xml:space="preserve"> </w:t>
+      </w:r>
       <w:proofErr w:type="gramStart"/>
-      <w:r>
-        <w:rPr>
-          <w:rFonts w:ascii="Courier New" w:eastAsia="Times New Roman" w:hAnsi="Courier New" w:cs="Courier New"/>
-          <w:color w:val="808000"/>
-          <w:sz w:val="20"/>
-          <w:szCs w:val="20"/>
-          <w:lang w:eastAsia="fr-FR"/>
-        </w:rPr>
-        <w:t>virtual</w:t>
-      </w:r>
-      <w:proofErr w:type="spellEnd"/>
-      <w:proofErr w:type="gramEnd"/>
-      <w:r>
-        <w:rPr>
-          <w:rFonts w:ascii="Courier New" w:eastAsia="Times New Roman" w:hAnsi="Courier New" w:cs="Courier New"/>
-          <w:color w:val="C0C0C0"/>
-          <w:sz w:val="20"/>
-          <w:szCs w:val="20"/>
-          <w:lang w:eastAsia="fr-FR"/>
-        </w:rPr>
-        <w:t xml:space="preserve"> </w:t>
-      </w:r>
-      <w:proofErr w:type="spellStart"/>
-      <w:r>
-        <w:rPr>
-          <w:rFonts w:ascii="Courier New" w:eastAsia="Times New Roman" w:hAnsi="Courier New" w:cs="Courier New"/>
-          <w:color w:val="808000"/>
-          <w:sz w:val="20"/>
-          <w:szCs w:val="20"/>
-          <w:lang w:eastAsia="fr-FR"/>
-        </w:rPr>
-        <w:t>void</w:t>
-      </w:r>
-      <w:proofErr w:type="spellEnd"/>
-      <w:r>
-        <w:rPr>
-          <w:rFonts w:ascii="Courier New" w:eastAsia="Times New Roman" w:hAnsi="Courier New" w:cs="Courier New"/>
-          <w:color w:val="C0C0C0"/>
-          <w:sz w:val="20"/>
-          <w:szCs w:val="20"/>
-          <w:lang w:eastAsia="fr-FR"/>
-        </w:rPr>
-        <w:t xml:space="preserve"> </w:t>
-      </w:r>
       <w:r>
         <w:rPr>
           <w:rFonts w:ascii="Courier New" w:eastAsia="Times New Roman" w:hAnsi="Courier New" w:cs="Courier New"/>
@@ -24196,7 +24240,7 @@
           <w:color w:val="00677C"/>
           <w:sz w:val="20"/>
           <w:szCs w:val="20"/>
-          <w:lang w:eastAsia="fr-FR"/>
+          <w:lang w:val="en-GB" w:eastAsia="fr-FR"/>
         </w:rPr>
         <w:t>Display</w:t>
       </w:r>
@@ -24205,9 +24249,19 @@
           <w:rFonts w:ascii="Courier New" w:eastAsia="Times New Roman" w:hAnsi="Courier New" w:cs="Courier New"/>
           <w:sz w:val="20"/>
           <w:szCs w:val="20"/>
-          <w:lang w:eastAsia="fr-FR"/>
-        </w:rPr>
-        <w:t>();</w:t>
+          <w:lang w:val="en-GB" w:eastAsia="fr-FR"/>
+        </w:rPr>
+        <w:t>(</w:t>
+      </w:r>
+      <w:proofErr w:type="gramEnd"/>
+      <w:r>
+        <w:rPr>
+          <w:rFonts w:ascii="Courier New" w:eastAsia="Times New Roman" w:hAnsi="Courier New" w:cs="Courier New"/>
+          <w:sz w:val="20"/>
+          <w:szCs w:val="20"/>
+          <w:lang w:val="en-GB" w:eastAsia="fr-FR"/>
+        </w:rPr>
+        <w:t>);</w:t>
       </w:r>
     </w:p>
     <w:p>
@@ -24235,65 +24289,60 @@
           <w:rFonts w:ascii="Courier New" w:eastAsia="Times New Roman" w:hAnsi="Courier New" w:cs="Courier New"/>
           <w:sz w:val="20"/>
           <w:szCs w:val="20"/>
-          <w:lang w:eastAsia="fr-FR"/>
-        </w:rPr>
-      </w:pPr>
-      <w:r>
-        <w:rPr>
-          <w:rFonts w:ascii="Courier New" w:eastAsia="Times New Roman" w:hAnsi="Courier New" w:cs="Courier New"/>
-          <w:color w:val="C0C0C0"/>
-          <w:sz w:val="20"/>
-          <w:szCs w:val="20"/>
-          <w:lang w:eastAsia="fr-FR"/>
+          <w:lang w:val="en-GB" w:eastAsia="fr-FR"/>
+        </w:rPr>
+      </w:pPr>
+      <w:r>
+        <w:rPr>
+          <w:rFonts w:ascii="Courier New" w:eastAsia="Times New Roman" w:hAnsi="Courier New" w:cs="Courier New"/>
+          <w:color w:val="C0C0C0"/>
+          <w:sz w:val="20"/>
+          <w:szCs w:val="20"/>
+          <w:lang w:val="en-GB" w:eastAsia="fr-FR"/>
         </w:rPr>
         <w:t xml:space="preserve">    </w:t>
       </w:r>
-      <w:proofErr w:type="spellStart"/>
+      <w:r>
+        <w:rPr>
+          <w:rFonts w:ascii="Courier New" w:eastAsia="Times New Roman" w:hAnsi="Courier New" w:cs="Courier New"/>
+          <w:color w:val="808000"/>
+          <w:sz w:val="20"/>
+          <w:szCs w:val="20"/>
+          <w:lang w:val="en-GB" w:eastAsia="fr-FR"/>
+        </w:rPr>
+        <w:t>virtual</w:t>
+      </w:r>
+      <w:r>
+        <w:rPr>
+          <w:rFonts w:ascii="Courier New" w:eastAsia="Times New Roman" w:hAnsi="Courier New" w:cs="Courier New"/>
+          <w:color w:val="C0C0C0"/>
+          <w:sz w:val="20"/>
+          <w:szCs w:val="20"/>
+          <w:lang w:val="en-GB" w:eastAsia="fr-FR"/>
+        </w:rPr>
+        <w:t xml:space="preserve"> </w:t>
+      </w:r>
+      <w:r>
+        <w:rPr>
+          <w:rFonts w:ascii="Courier New" w:eastAsia="Times New Roman" w:hAnsi="Courier New" w:cs="Courier New"/>
+          <w:color w:val="808000"/>
+          <w:sz w:val="20"/>
+          <w:szCs w:val="20"/>
+          <w:lang w:val="en-GB" w:eastAsia="fr-FR"/>
+        </w:rPr>
+        <w:t>bool</w:t>
+      </w:r>
+      <w:r>
+        <w:rPr>
+          <w:rFonts w:ascii="Courier New" w:eastAsia="Times New Roman" w:hAnsi="Courier New" w:cs="Courier New"/>
+          <w:color w:val="C0C0C0"/>
+          <w:sz w:val="20"/>
+          <w:szCs w:val="20"/>
+          <w:lang w:val="en-GB" w:eastAsia="fr-FR"/>
+        </w:rPr>
+        <w:t xml:space="preserve"> </w:t>
+      </w:r>
       <w:proofErr w:type="gramStart"/>
-      <w:r>
-        <w:rPr>
-          <w:rFonts w:ascii="Courier New" w:eastAsia="Times New Roman" w:hAnsi="Courier New" w:cs="Courier New"/>
-          <w:color w:val="808000"/>
-          <w:sz w:val="20"/>
-          <w:szCs w:val="20"/>
-          <w:lang w:eastAsia="fr-FR"/>
-        </w:rPr>
-        <w:t>virtual</w:t>
-      </w:r>
-      <w:proofErr w:type="spellEnd"/>
-      <w:proofErr w:type="gramEnd"/>
-      <w:r>
-        <w:rPr>
-          <w:rFonts w:ascii="Courier New" w:eastAsia="Times New Roman" w:hAnsi="Courier New" w:cs="Courier New"/>
-          <w:color w:val="C0C0C0"/>
-          <w:sz w:val="20"/>
-          <w:szCs w:val="20"/>
-          <w:lang w:eastAsia="fr-FR"/>
-        </w:rPr>
-        <w:t xml:space="preserve"> </w:t>
-      </w:r>
-      <w:proofErr w:type="spellStart"/>
-      <w:r>
-        <w:rPr>
-          <w:rFonts w:ascii="Courier New" w:eastAsia="Times New Roman" w:hAnsi="Courier New" w:cs="Courier New"/>
-          <w:color w:val="808000"/>
-          <w:sz w:val="20"/>
-          <w:szCs w:val="20"/>
-          <w:lang w:eastAsia="fr-FR"/>
-        </w:rPr>
-        <w:t>bool</w:t>
-      </w:r>
-      <w:proofErr w:type="spellEnd"/>
-      <w:r>
-        <w:rPr>
-          <w:rFonts w:ascii="Courier New" w:eastAsia="Times New Roman" w:hAnsi="Courier New" w:cs="Courier New"/>
-          <w:color w:val="C0C0C0"/>
-          <w:sz w:val="20"/>
-          <w:szCs w:val="20"/>
-          <w:lang w:eastAsia="fr-FR"/>
-        </w:rPr>
-        <w:t xml:space="preserve"> </w:t>
-      </w:r>
       <w:r>
         <w:rPr>
           <w:rFonts w:ascii="Courier New" w:eastAsia="Times New Roman" w:hAnsi="Courier New" w:cs="Courier New"/>
@@ -24304,7 +24353,7 @@
           <w:color w:val="00677C"/>
           <w:sz w:val="20"/>
           <w:szCs w:val="20"/>
-          <w:lang w:eastAsia="fr-FR"/>
+          <w:lang w:val="en-GB" w:eastAsia="fr-FR"/>
         </w:rPr>
         <w:t>collision</w:t>
       </w:r>
@@ -24313,26 +24362,29 @@
           <w:rFonts w:ascii="Courier New" w:eastAsia="Times New Roman" w:hAnsi="Courier New" w:cs="Courier New"/>
           <w:sz w:val="20"/>
           <w:szCs w:val="20"/>
-          <w:lang w:eastAsia="fr-FR"/>
+          <w:lang w:val="en-GB" w:eastAsia="fr-FR"/>
         </w:rPr>
         <w:t>(</w:t>
       </w:r>
+      <w:proofErr w:type="spellStart"/>
+      <w:proofErr w:type="gramEnd"/>
       <w:r>
         <w:rPr>
           <w:rFonts w:ascii="Courier New" w:eastAsia="Times New Roman" w:hAnsi="Courier New" w:cs="Courier New"/>
           <w:color w:val="800080"/>
           <w:sz w:val="20"/>
           <w:szCs w:val="20"/>
-          <w:lang w:eastAsia="fr-FR"/>
+          <w:lang w:val="en-GB" w:eastAsia="fr-FR"/>
         </w:rPr>
         <w:t>Balle</w:t>
       </w:r>
-      <w:r>
-        <w:rPr>
-          <w:rFonts w:ascii="Courier New" w:eastAsia="Times New Roman" w:hAnsi="Courier New" w:cs="Courier New"/>
-          <w:sz w:val="20"/>
-          <w:szCs w:val="20"/>
-          <w:lang w:eastAsia="fr-FR"/>
+      <w:proofErr w:type="spellEnd"/>
+      <w:r>
+        <w:rPr>
+          <w:rFonts w:ascii="Courier New" w:eastAsia="Times New Roman" w:hAnsi="Courier New" w:cs="Courier New"/>
+          <w:sz w:val="20"/>
+          <w:szCs w:val="20"/>
+          <w:lang w:val="en-GB" w:eastAsia="fr-FR"/>
         </w:rPr>
         <w:t>*</w:t>
       </w:r>
@@ -24342,18 +24394,38 @@
           <w:color w:val="C0C0C0"/>
           <w:sz w:val="20"/>
           <w:szCs w:val="20"/>
-          <w:lang w:eastAsia="fr-FR"/>
-        </w:rPr>
-        <w:t xml:space="preserve"> </w:t>
-      </w:r>
-      <w:r>
-        <w:rPr>
-          <w:rFonts w:ascii="Courier New" w:eastAsia="Times New Roman" w:hAnsi="Courier New" w:cs="Courier New"/>
-          <w:sz w:val="20"/>
-          <w:szCs w:val="20"/>
-          <w:lang w:eastAsia="fr-FR"/>
-        </w:rPr>
-        <w:t>&amp;balle);</w:t>
+          <w:lang w:val="en-GB" w:eastAsia="fr-FR"/>
+        </w:rPr>
+        <w:t xml:space="preserve"> </w:t>
+      </w:r>
+      <w:r>
+        <w:rPr>
+          <w:rFonts w:ascii="Courier New" w:eastAsia="Times New Roman" w:hAnsi="Courier New" w:cs="Courier New"/>
+          <w:sz w:val="20"/>
+          <w:szCs w:val="20"/>
+          <w:lang w:val="en-GB" w:eastAsia="fr-FR"/>
+        </w:rPr>
+        <w:t>&amp;</w:t>
+      </w:r>
+      <w:proofErr w:type="spellStart"/>
+      <w:r>
+        <w:rPr>
+          <w:rFonts w:ascii="Courier New" w:eastAsia="Times New Roman" w:hAnsi="Courier New" w:cs="Courier New"/>
+          <w:sz w:val="20"/>
+          <w:szCs w:val="20"/>
+          <w:lang w:val="en-GB" w:eastAsia="fr-FR"/>
+        </w:rPr>
+        <w:t>balle</w:t>
+      </w:r>
+      <w:proofErr w:type="spellEnd"/>
+      <w:r>
+        <w:rPr>
+          <w:rFonts w:ascii="Courier New" w:eastAsia="Times New Roman" w:hAnsi="Courier New" w:cs="Courier New"/>
+          <w:sz w:val="20"/>
+          <w:szCs w:val="20"/>
+          <w:lang w:val="en-GB" w:eastAsia="fr-FR"/>
+        </w:rPr>
+        <w:t>);</w:t>
       </w:r>
     </w:p>
     <w:p>
@@ -24390,7 +24462,7 @@
           <w:color w:val="C0C0C0"/>
           <w:sz w:val="20"/>
           <w:szCs w:val="20"/>
-          <w:lang w:eastAsia="fr-FR"/>
+          <w:lang w:val="en-GB" w:eastAsia="fr-FR"/>
         </w:rPr>
         <w:t xml:space="preserve">    </w:t>
       </w:r>
@@ -26424,6 +26496,7 @@
           <w:szCs w:val="20"/>
           <w:lang w:eastAsia="fr-FR"/>
         </w:rPr>
+        <w:lastRenderedPageBreak/>
         <w:t xml:space="preserve">    </w:t>
       </w:r>
       <w:proofErr w:type="spellStart"/>
@@ -26816,7 +26889,6 @@
           <w:szCs w:val="20"/>
           <w:lang w:eastAsia="fr-FR"/>
         </w:rPr>
-        <w:lastRenderedPageBreak/>
         <w:t xml:space="preserve">    </w:t>
       </w:r>
       <w:proofErr w:type="spellStart"/>
@@ -29311,7 +29383,7 @@
 </file>
 
 <file path=customXml/itemProps1.xml><?xml version="1.0" encoding="utf-8"?>
-<ds:datastoreItem xmlns:ds="http://schemas.openxmlformats.org/officeDocument/2006/customXml" ds:itemID="{3F5ABF27-8B03-43BE-90C7-32FD7A70C533}">
+<ds:datastoreItem xmlns:ds="http://schemas.openxmlformats.org/officeDocument/2006/customXml" ds:itemID="{B10E8730-0E75-4E4D-BE78-47AC7E27B1F7}">
   <ds:schemaRefs>
     <ds:schemaRef ds:uri="http://schemas.openxmlformats.org/officeDocument/2006/bibliography"/>
   </ds:schemaRefs>

</xml_diff>